<commit_message>
Tarea 2 completa. A01376654
Profesor, aquí está la tarea 2 completa.
Paola Castillo Nacif
A01376654
</commit_message>
<xml_diff>
--- a/Tarea_02_AP.docx
+++ b/Tarea_02_AP.docx
@@ -181,6 +181,774 @@
           <w:lang w:val="es-MX"/>
         </w:rPr>
         <w:t>Dos o tres líneas que te describan de manera general.</w:t>
+      </w:r>
+    </w:p>
+    <w:p>
+      <w:pPr>
+        <w:pStyle w:val="Sinespaciado"/>
+        <w:rPr>
+          <w:rFonts w:ascii="Avenir Book" w:eastAsia="Arial Unicode MS" w:hAnsi="Avenir Book" w:cs="Arial Unicode MS"/>
+          <w:sz w:val="22"/>
+          <w:szCs w:val="22"/>
+          <w:lang w:val="es-MX"/>
+        </w:rPr>
+      </w:pPr>
+    </w:p>
+    <w:tbl>
+      <w:tblPr>
+        <w:tblStyle w:val="Tablaconcuadrcula"/>
+        <w:tblW w:w="0" w:type="auto"/>
+        <w:tblLook w:val="04A0" w:firstRow="1" w:lastRow="0" w:firstColumn="1" w:lastColumn="0" w:noHBand="0" w:noVBand="1"/>
+      </w:tblPr>
+      <w:tblGrid>
+        <w:gridCol w:w="10296"/>
+      </w:tblGrid>
+      <w:tr>
+        <w:tc>
+          <w:tcPr>
+            <w:tcW w:w="10220" w:type="dxa"/>
+          </w:tcPr>
+          <w:p>
+            <w:pPr>
+              <w:pStyle w:val="Sinespaciado"/>
+              <w:rPr>
+                <w:rFonts w:ascii="Avenir Book" w:eastAsia="Arial Unicode MS" w:hAnsi="Avenir Book" w:cs="Arial Unicode MS"/>
+                <w:bCs/>
+                <w:sz w:val="20"/>
+                <w:szCs w:val="22"/>
+                <w:lang w:val="es-MX"/>
+              </w:rPr>
+            </w:pPr>
+            <w:r>
+              <w:rPr>
+                <w:rFonts w:ascii="Avenir Book" w:eastAsia="Arial Unicode MS" w:hAnsi="Avenir Book" w:cs="Arial Unicode MS"/>
+                <w:bCs/>
+                <w:sz w:val="20"/>
+                <w:szCs w:val="22"/>
+                <w:lang w:val="es-MX"/>
+              </w:rPr>
+              <w:t>Análisis.</w:t>
+            </w:r>
+          </w:p>
+          <w:p>
+            <w:pPr>
+              <w:pStyle w:val="Sinespaciado"/>
+              <w:rPr>
+                <w:rFonts w:ascii="Avenir Book" w:eastAsia="Arial Unicode MS" w:hAnsi="Avenir Book" w:cs="Arial Unicode MS"/>
+                <w:bCs/>
+                <w:sz w:val="20"/>
+                <w:szCs w:val="22"/>
+                <w:lang w:val="es-MX"/>
+              </w:rPr>
+            </w:pPr>
+          </w:p>
+          <w:p>
+            <w:pPr>
+              <w:pStyle w:val="Sinespaciado"/>
+              <w:rPr>
+                <w:rFonts w:ascii="Avenir Book" w:eastAsia="Arial Unicode MS" w:hAnsi="Avenir Book" w:cs="Arial Unicode MS"/>
+                <w:bCs/>
+                <w:sz w:val="20"/>
+                <w:szCs w:val="22"/>
+                <w:lang w:val="es-MX"/>
+              </w:rPr>
+            </w:pPr>
+            <w:r>
+              <w:rPr>
+                <w:rFonts w:ascii="Avenir Book" w:eastAsia="Arial Unicode MS" w:hAnsi="Avenir Book" w:cs="Arial Unicode MS"/>
+                <w:bCs/>
+                <w:sz w:val="20"/>
+                <w:szCs w:val="22"/>
+                <w:lang w:val="es-MX"/>
+              </w:rPr>
+              <w:t>Entradas:</w:t>
+            </w:r>
+            <w:r>
+              <w:rPr>
+                <w:rFonts w:ascii="Avenir Book" w:eastAsia="Arial Unicode MS" w:hAnsi="Avenir Book" w:cs="Arial Unicode MS"/>
+                <w:bCs/>
+                <w:sz w:val="20"/>
+                <w:szCs w:val="22"/>
+                <w:lang w:val="es-MX"/>
+              </w:rPr>
+              <w:t xml:space="preserve"> Nombre, matrícula, carrera, descripción. </w:t>
+            </w:r>
+          </w:p>
+          <w:p>
+            <w:pPr>
+              <w:pStyle w:val="Sinespaciado"/>
+              <w:rPr>
+                <w:rFonts w:ascii="Avenir Book" w:eastAsia="Arial Unicode MS" w:hAnsi="Avenir Book" w:cs="Arial Unicode MS"/>
+                <w:bCs/>
+                <w:sz w:val="20"/>
+                <w:szCs w:val="22"/>
+                <w:lang w:val="es-MX"/>
+              </w:rPr>
+            </w:pPr>
+            <w:r>
+              <w:rPr>
+                <w:rFonts w:ascii="Avenir Book" w:eastAsia="Arial Unicode MS" w:hAnsi="Avenir Book" w:cs="Arial Unicode MS"/>
+                <w:bCs/>
+                <w:sz w:val="20"/>
+                <w:szCs w:val="22"/>
+                <w:lang w:val="es-MX"/>
+              </w:rPr>
+              <w:t>Salidas:</w:t>
+            </w:r>
+            <w:r>
+              <w:rPr>
+                <w:rFonts w:ascii="Avenir Book" w:eastAsia="Arial Unicode MS" w:hAnsi="Avenir Book" w:cs="Arial Unicode MS"/>
+                <w:bCs/>
+                <w:sz w:val="20"/>
+                <w:szCs w:val="22"/>
+                <w:lang w:val="es-MX"/>
+              </w:rPr>
+              <w:t xml:space="preserve">    Nombre, matrícula, carrera, descripción.</w:t>
+            </w:r>
+          </w:p>
+          <w:p>
+            <w:pPr>
+              <w:pStyle w:val="Sinespaciado"/>
+              <w:rPr>
+                <w:rFonts w:ascii="Avenir Book" w:eastAsia="Arial Unicode MS" w:hAnsi="Avenir Book" w:cs="Arial Unicode MS"/>
+                <w:bCs/>
+                <w:sz w:val="20"/>
+                <w:szCs w:val="22"/>
+                <w:lang w:val="es-MX"/>
+              </w:rPr>
+            </w:pPr>
+            <w:r>
+              <w:rPr>
+                <w:rFonts w:ascii="Avenir Book" w:eastAsia="Arial Unicode MS" w:hAnsi="Avenir Book" w:cs="Arial Unicode MS"/>
+                <w:bCs/>
+                <w:sz w:val="20"/>
+                <w:szCs w:val="22"/>
+                <w:lang w:val="es-MX"/>
+              </w:rPr>
+              <w:t>Relación E/S:</w:t>
+            </w:r>
+            <w:r>
+              <w:rPr>
+                <w:rFonts w:ascii="Avenir Book" w:eastAsia="Arial Unicode MS" w:hAnsi="Avenir Book" w:cs="Arial Unicode MS"/>
+                <w:bCs/>
+                <w:sz w:val="20"/>
+                <w:szCs w:val="22"/>
+                <w:lang w:val="es-MX"/>
+              </w:rPr>
+              <w:t xml:space="preserve"> Colocar la instrucción “print” antes de cada uno de los datos. </w:t>
+            </w:r>
+          </w:p>
+          <w:p>
+            <w:pPr>
+              <w:pStyle w:val="Sinespaciado"/>
+              <w:rPr>
+                <w:rFonts w:ascii="Avenir Book" w:eastAsia="Arial Unicode MS" w:hAnsi="Avenir Book" w:cs="Arial Unicode MS"/>
+                <w:bCs/>
+                <w:sz w:val="20"/>
+                <w:szCs w:val="22"/>
+                <w:lang w:val="es-MX"/>
+              </w:rPr>
+            </w:pPr>
+          </w:p>
+          <w:p>
+            <w:pPr>
+              <w:pStyle w:val="Sinespaciado"/>
+              <w:rPr>
+                <w:rFonts w:ascii="Avenir Book" w:eastAsia="Arial Unicode MS" w:hAnsi="Avenir Book" w:cs="Arial Unicode MS"/>
+                <w:bCs/>
+                <w:sz w:val="20"/>
+                <w:szCs w:val="22"/>
+                <w:lang w:val="es-MX"/>
+              </w:rPr>
+            </w:pPr>
+            <w:r>
+              <w:rPr>
+                <w:rFonts w:ascii="Avenir Book" w:eastAsia="Arial Unicode MS" w:hAnsi="Avenir Book" w:cs="Arial Unicode MS"/>
+                <w:bCs/>
+                <w:sz w:val="20"/>
+                <w:szCs w:val="22"/>
+                <w:lang w:val="es-MX"/>
+              </w:rPr>
+              <w:t>Inserta aquí la imagen con el algoritmo.</w:t>
+            </w:r>
+            <w:r>
+              <w:rPr>
+                <w:rFonts w:ascii="Avenir Book" w:eastAsia="Arial Unicode MS" w:hAnsi="Avenir Book" w:cs="Arial Unicode MS"/>
+                <w:bCs/>
+                <w:sz w:val="20"/>
+                <w:szCs w:val="22"/>
+                <w:lang w:val="es-MX"/>
+              </w:rPr>
+              <w:t xml:space="preserve"> (foto, captura de pantalla, etc.)</w:t>
+            </w:r>
+          </w:p>
+          <w:p>
+            <w:pPr>
+              <w:pStyle w:val="Sinespaciado"/>
+              <w:rPr>
+                <w:rFonts w:ascii="Avenir Book" w:eastAsia="Arial Unicode MS" w:hAnsi="Avenir Book" w:cs="Arial Unicode MS"/>
+                <w:bCs/>
+                <w:sz w:val="20"/>
+                <w:szCs w:val="22"/>
+                <w:lang w:val="es-MX"/>
+              </w:rPr>
+            </w:pPr>
+          </w:p>
+          <w:p>
+            <w:pPr>
+              <w:pStyle w:val="Sinespaciado"/>
+              <w:rPr>
+                <w:rFonts w:ascii="Avenir Book" w:eastAsia="Arial Unicode MS" w:hAnsi="Avenir Book" w:cs="Arial Unicode MS"/>
+                <w:bCs/>
+                <w:sz w:val="20"/>
+                <w:szCs w:val="22"/>
+                <w:lang w:val="es-MX"/>
+              </w:rPr>
+            </w:pPr>
+            <w:r>
+              <w:rPr>
+                <w:rFonts w:ascii="Avenir Book" w:eastAsia="Arial Unicode MS" w:hAnsi="Avenir Book" w:cs="Arial Unicode MS"/>
+                <w:bCs/>
+                <w:noProof/>
+                <w:sz w:val="20"/>
+                <w:szCs w:val="22"/>
+                <w:lang w:val="es-ES"/>
+              </w:rPr>
+              <w:drawing>
+                <wp:inline distT="0" distB="0" distL="0" distR="0" wp14:anchorId="61DD20CA" wp14:editId="098E6100">
+                  <wp:extent cx="6392545" cy="956945"/>
+                  <wp:effectExtent l="0" t="0" r="8255" b="8255"/>
+                  <wp:docPr id="6" name="Imagen 6" descr="Macintosh HD:Users:paolanacif:Desktop:Captura de pantalla 2015-08-27 a las 20.10.05.png"/>
+                  <wp:cNvGraphicFramePr>
+                    <a:graphicFrameLocks xmlns:a="http://schemas.openxmlformats.org/drawingml/2006/main" noChangeAspect="1"/>
+                  </wp:cNvGraphicFramePr>
+                  <a:graphic xmlns:a="http://schemas.openxmlformats.org/drawingml/2006/main">
+                    <a:graphicData uri="http://schemas.openxmlformats.org/drawingml/2006/picture">
+                      <pic:pic xmlns:pic="http://schemas.openxmlformats.org/drawingml/2006/picture">
+                        <pic:nvPicPr>
+                          <pic:cNvPr id="0" name="Picture 4" descr="Macintosh HD:Users:paolanacif:Desktop:Captura de pantalla 2015-08-27 a las 20.10.05.png"/>
+                          <pic:cNvPicPr>
+                            <a:picLocks noChangeAspect="1" noChangeArrowheads="1"/>
+                          </pic:cNvPicPr>
+                        </pic:nvPicPr>
+                        <pic:blipFill>
+                          <a:blip r:embed="rId6">
+                            <a:extLst>
+                              <a:ext uri="{28A0092B-C50C-407E-A947-70E740481C1C}">
+                                <a14:useLocalDpi xmlns:a14="http://schemas.microsoft.com/office/drawing/2010/main" val="0"/>
+                              </a:ext>
+                            </a:extLst>
+                          </a:blip>
+                          <a:srcRect/>
+                          <a:stretch>
+                            <a:fillRect/>
+                          </a:stretch>
+                        </pic:blipFill>
+                        <pic:spPr bwMode="auto">
+                          <a:xfrm>
+                            <a:off x="0" y="0"/>
+                            <a:ext cx="6392545" cy="956945"/>
+                          </a:xfrm>
+                          <a:prstGeom prst="rect">
+                            <a:avLst/>
+                          </a:prstGeom>
+                          <a:noFill/>
+                          <a:ln>
+                            <a:noFill/>
+                          </a:ln>
+                        </pic:spPr>
+                      </pic:pic>
+                    </a:graphicData>
+                  </a:graphic>
+                </wp:inline>
+              </w:drawing>
+            </w:r>
+          </w:p>
+          <w:p>
+            <w:pPr>
+              <w:pStyle w:val="Sinespaciado"/>
+              <w:rPr>
+                <w:rFonts w:ascii="Avenir Book" w:eastAsia="Arial Unicode MS" w:hAnsi="Avenir Book" w:cs="Arial Unicode MS"/>
+                <w:bCs/>
+                <w:sz w:val="20"/>
+                <w:szCs w:val="22"/>
+                <w:lang w:val="es-MX"/>
+              </w:rPr>
+            </w:pPr>
+            <w:r>
+              <w:rPr>
+                <w:rFonts w:ascii="Avenir Book" w:eastAsia="Arial Unicode MS" w:hAnsi="Avenir Book" w:cs="Arial Unicode MS"/>
+                <w:bCs/>
+                <w:sz w:val="20"/>
+                <w:szCs w:val="22"/>
+                <w:lang w:val="es-MX"/>
+              </w:rPr>
+              <w:t xml:space="preserve">El programa lo </w:t>
+            </w:r>
+            <w:r>
+              <w:rPr>
+                <w:rFonts w:ascii="Avenir Book" w:eastAsia="Arial Unicode MS" w:hAnsi="Avenir Book" w:cs="Arial Unicode MS"/>
+                <w:bCs/>
+                <w:sz w:val="20"/>
+                <w:szCs w:val="22"/>
+                <w:lang w:val="es-MX"/>
+              </w:rPr>
+              <w:t xml:space="preserve">escribes directamente en el archivo </w:t>
+            </w:r>
+            <w:r>
+              <w:rPr>
+                <w:rFonts w:ascii="Avenir Book" w:eastAsia="Arial Unicode MS" w:hAnsi="Avenir Book" w:cs="Arial Unicode MS"/>
+                <w:bCs/>
+                <w:sz w:val="20"/>
+                <w:szCs w:val="22"/>
+                <w:lang w:val="es-MX"/>
+              </w:rPr>
+              <w:t xml:space="preserve">en </w:t>
+            </w:r>
+            <w:r>
+              <w:rPr>
+                <w:rFonts w:ascii="Avenir Book" w:eastAsia="Arial Unicode MS" w:hAnsi="Avenir Book" w:cs="Arial Unicode MS"/>
+                <w:b/>
+                <w:bCs/>
+                <w:sz w:val="20"/>
+                <w:szCs w:val="22"/>
+                <w:lang w:val="es-MX"/>
+              </w:rPr>
+              <w:t>github</w:t>
+            </w:r>
+            <w:r>
+              <w:rPr>
+                <w:rFonts w:ascii="Avenir Book" w:eastAsia="Arial Unicode MS" w:hAnsi="Avenir Book" w:cs="Arial Unicode MS"/>
+                <w:bCs/>
+                <w:sz w:val="20"/>
+                <w:szCs w:val="22"/>
+                <w:lang w:val="es-MX"/>
+              </w:rPr>
+              <w:t>.</w:t>
+            </w:r>
+          </w:p>
+          <w:p>
+            <w:pPr>
+              <w:pStyle w:val="Sinespaciado"/>
+              <w:rPr>
+                <w:rFonts w:ascii="Avenir Book" w:eastAsia="Arial Unicode MS" w:hAnsi="Avenir Book" w:cs="Arial Unicode MS"/>
+                <w:bCs/>
+                <w:sz w:val="20"/>
+                <w:szCs w:val="22"/>
+                <w:lang w:val="es-MX"/>
+              </w:rPr>
+            </w:pPr>
+          </w:p>
+        </w:tc>
+      </w:tr>
+      <w:tr>
+        <w:tc>
+          <w:tcPr>
+            <w:tcW w:w="10220" w:type="dxa"/>
+          </w:tcPr>
+          <w:p>
+            <w:pPr>
+              <w:pStyle w:val="Sinespaciado"/>
+              <w:rPr>
+                <w:rFonts w:ascii="Avenir Book" w:eastAsia="Arial Unicode MS" w:hAnsi="Avenir Book" w:cs="Arial Unicode MS"/>
+                <w:bCs/>
+                <w:sz w:val="20"/>
+                <w:szCs w:val="20"/>
+                <w:lang w:val="es-MX"/>
+              </w:rPr>
+            </w:pPr>
+            <w:r>
+              <w:rPr>
+                <w:rFonts w:ascii="Avenir Book" w:eastAsia="Arial Unicode MS" w:hAnsi="Avenir Book" w:cs="Arial Unicode MS"/>
+                <w:bCs/>
+                <w:sz w:val="20"/>
+                <w:szCs w:val="20"/>
+                <w:lang w:val="es-MX"/>
+              </w:rPr>
+              <w:t>Ejemplo de salida</w:t>
+            </w:r>
+            <w:r>
+              <w:rPr>
+                <w:rFonts w:ascii="Avenir Book" w:hAnsi="Avenir Book"/>
+                <w:sz w:val="20"/>
+                <w:szCs w:val="20"/>
+              </w:rPr>
+              <w:t xml:space="preserve"> (por ahora no te preocupes por los acentos):</w:t>
+            </w:r>
+          </w:p>
+          <w:p>
+            <w:pPr>
+              <w:pStyle w:val="Sinespaciado"/>
+              <w:rPr>
+                <w:rFonts w:ascii="Avenir Book" w:eastAsia="Arial Unicode MS" w:hAnsi="Avenir Book" w:cs="Arial Unicode MS"/>
+                <w:bCs/>
+                <w:sz w:val="20"/>
+                <w:szCs w:val="22"/>
+                <w:lang w:val="es-MX"/>
+              </w:rPr>
+            </w:pPr>
+          </w:p>
+          <w:p>
+            <w:pPr>
+              <w:pStyle w:val="Sinespaciado"/>
+              <w:rPr>
+                <w:rFonts w:ascii="Consolas" w:eastAsia="Arial Unicode MS" w:hAnsi="Consolas" w:cs="Arial Unicode MS"/>
+                <w:bCs/>
+                <w:sz w:val="20"/>
+                <w:szCs w:val="22"/>
+                <w:lang w:val="es-MX"/>
+              </w:rPr>
+            </w:pPr>
+            <w:r>
+              <w:rPr>
+                <w:rFonts w:ascii="Consolas" w:eastAsia="Arial Unicode MS" w:hAnsi="Consolas" w:cs="Arial Unicode MS"/>
+                <w:bCs/>
+                <w:sz w:val="20"/>
+                <w:szCs w:val="22"/>
+                <w:lang w:val="es-MX"/>
+              </w:rPr>
+              <w:t>Paola Castillo Nacif</w:t>
+            </w:r>
+          </w:p>
+          <w:p>
+            <w:pPr>
+              <w:pStyle w:val="Sinespaciado"/>
+              <w:rPr>
+                <w:rFonts w:ascii="Consolas" w:eastAsia="Arial Unicode MS" w:hAnsi="Consolas" w:cs="Arial Unicode MS"/>
+                <w:bCs/>
+                <w:sz w:val="20"/>
+                <w:szCs w:val="22"/>
+                <w:lang w:val="es-MX"/>
+              </w:rPr>
+            </w:pPr>
+            <w:r>
+              <w:rPr>
+                <w:rFonts w:ascii="Consolas" w:eastAsia="Arial Unicode MS" w:hAnsi="Consolas" w:cs="Arial Unicode MS"/>
+                <w:bCs/>
+                <w:sz w:val="20"/>
+                <w:szCs w:val="22"/>
+                <w:lang w:val="es-MX"/>
+              </w:rPr>
+              <w:t>A01376654</w:t>
+            </w:r>
+          </w:p>
+          <w:p>
+            <w:pPr>
+              <w:pStyle w:val="Sinespaciado"/>
+              <w:rPr>
+                <w:rFonts w:ascii="Consolas" w:eastAsia="Arial Unicode MS" w:hAnsi="Consolas" w:cs="Arial Unicode MS"/>
+                <w:bCs/>
+                <w:sz w:val="20"/>
+                <w:szCs w:val="22"/>
+                <w:lang w:val="es-MX"/>
+              </w:rPr>
+            </w:pPr>
+            <w:r>
+              <w:rPr>
+                <w:rFonts w:ascii="Consolas" w:eastAsia="Arial Unicode MS" w:hAnsi="Consolas" w:cs="Arial Unicode MS"/>
+                <w:bCs/>
+                <w:sz w:val="20"/>
+                <w:szCs w:val="22"/>
+                <w:lang w:val="es-MX"/>
+              </w:rPr>
+              <w:t>ISDR</w:t>
+            </w:r>
+          </w:p>
+          <w:p>
+            <w:pPr>
+              <w:pStyle w:val="Sinespaciado"/>
+              <w:rPr>
+                <w:rFonts w:ascii="Consolas" w:eastAsia="Arial Unicode MS" w:hAnsi="Consolas" w:cs="Arial Unicode MS"/>
+                <w:bCs/>
+                <w:sz w:val="20"/>
+                <w:szCs w:val="22"/>
+                <w:lang w:val="es-MX"/>
+              </w:rPr>
+            </w:pPr>
+            <w:r>
+              <w:rPr>
+                <w:rFonts w:ascii="Consolas" w:eastAsia="Arial Unicode MS" w:hAnsi="Consolas" w:cs="Arial Unicode MS"/>
+                <w:bCs/>
+                <w:sz w:val="20"/>
+                <w:szCs w:val="22"/>
+                <w:lang w:val="es-MX"/>
+              </w:rPr>
+              <w:t>Tengo 18 años, ademas de la robotica y la tecnologia, me gusta la literatura y el cine.</w:t>
+            </w:r>
+          </w:p>
+          <w:p>
+            <w:pPr>
+              <w:pStyle w:val="Sinespaciado"/>
+              <w:rPr>
+                <w:rFonts w:ascii="Consolas" w:eastAsia="Arial Unicode MS" w:hAnsi="Consolas" w:cs="Arial Unicode MS"/>
+                <w:bCs/>
+                <w:sz w:val="20"/>
+                <w:szCs w:val="22"/>
+                <w:lang w:val="es-MX"/>
+              </w:rPr>
+            </w:pPr>
+            <w:r>
+              <w:rPr>
+                <w:rFonts w:ascii="Consolas" w:eastAsia="Arial Unicode MS" w:hAnsi="Consolas" w:cs="Arial Unicode MS"/>
+                <w:bCs/>
+                <w:sz w:val="20"/>
+                <w:szCs w:val="22"/>
+                <w:lang w:val="es-MX"/>
+              </w:rPr>
+              <w:t>Estudie en el Instituto Juventud.</w:t>
+            </w:r>
+          </w:p>
+          <w:p>
+            <w:pPr>
+              <w:pStyle w:val="Sinespaciado"/>
+              <w:rPr>
+                <w:rFonts w:ascii="Avenir Book" w:eastAsia="Arial Unicode MS" w:hAnsi="Avenir Book" w:cs="Arial Unicode MS"/>
+                <w:bCs/>
+                <w:sz w:val="20"/>
+                <w:szCs w:val="22"/>
+                <w:lang w:val="es-MX"/>
+              </w:rPr>
+            </w:pPr>
+            <w:r>
+              <w:rPr>
+                <w:rFonts w:ascii="Consolas" w:eastAsia="Arial Unicode MS" w:hAnsi="Consolas" w:cs="Arial Unicode MS"/>
+                <w:bCs/>
+                <w:sz w:val="20"/>
+                <w:szCs w:val="22"/>
+                <w:lang w:val="es-MX"/>
+              </w:rPr>
+              <w:t>Tomo taller de fotografia y de creacion literaria</w:t>
+            </w:r>
+          </w:p>
+          <w:p>
+            <w:pPr>
+              <w:pStyle w:val="Sinespaciado"/>
+              <w:rPr>
+                <w:rFonts w:ascii="Avenir Book" w:eastAsia="Arial Unicode MS" w:hAnsi="Avenir Book" w:cs="Arial Unicode MS"/>
+                <w:bCs/>
+                <w:sz w:val="20"/>
+                <w:szCs w:val="22"/>
+                <w:lang w:val="es-MX"/>
+              </w:rPr>
+            </w:pPr>
+          </w:p>
+        </w:tc>
+      </w:tr>
+    </w:tbl>
+    <w:p>
+      <w:pPr>
+        <w:pStyle w:val="Sinespaciado"/>
+        <w:rPr>
+          <w:rFonts w:ascii="Avenir Book" w:eastAsia="Arial Unicode MS" w:hAnsi="Avenir Book" w:cs="Arial Unicode MS"/>
+          <w:bCs/>
+          <w:sz w:val="22"/>
+          <w:szCs w:val="22"/>
+          <w:lang w:val="es-MX"/>
+        </w:rPr>
+      </w:pPr>
+    </w:p>
+    <w:p>
+      <w:pPr>
+        <w:pStyle w:val="Sinespaciado"/>
+        <w:rPr>
+          <w:rFonts w:ascii="Avenir Book" w:eastAsia="Arial Unicode MS" w:hAnsi="Avenir Book" w:cs="Arial Unicode MS"/>
+          <w:bCs/>
+          <w:sz w:val="22"/>
+          <w:szCs w:val="22"/>
+          <w:lang w:val="es-MX"/>
+        </w:rPr>
+      </w:pPr>
+    </w:p>
+    <w:p>
+      <w:pPr>
+        <w:pStyle w:val="Sinespaciado"/>
+        <w:rPr>
+          <w:rFonts w:ascii="Avenir Book" w:eastAsia="Arial Unicode MS" w:hAnsi="Avenir Book" w:cs="Arial Unicode MS"/>
+          <w:bCs/>
+          <w:sz w:val="22"/>
+          <w:szCs w:val="22"/>
+          <w:lang w:val="es-MX"/>
+        </w:rPr>
+      </w:pPr>
+      <w:r>
+        <w:rPr>
+          <w:rFonts w:ascii="Avenir Book" w:eastAsia="Arial Unicode MS" w:hAnsi="Avenir Book" w:cs="Arial Unicode MS"/>
+          <w:b/>
+          <w:bCs/>
+          <w:sz w:val="22"/>
+          <w:szCs w:val="22"/>
+          <w:lang w:val="es-MX"/>
+        </w:rPr>
+        <w:t>2.</w:t>
+      </w:r>
+      <w:r>
+        <w:rPr>
+          <w:rFonts w:ascii="Avenir Book" w:eastAsia="Arial Unicode MS" w:hAnsi="Avenir Book" w:cs="Arial Unicode MS"/>
+          <w:bCs/>
+          <w:sz w:val="22"/>
+          <w:szCs w:val="22"/>
+          <w:lang w:val="es-MX"/>
+        </w:rPr>
+        <w:t xml:space="preserve"> La velocidad de un auto puede calcularse con la fórmula </w:t>
+      </w:r>
+      <w:r>
+        <w:rPr>
+          <w:rFonts w:ascii="Avenir Book" w:eastAsia="Arial Unicode MS" w:hAnsi="Avenir Book" w:cs="Arial Unicode MS"/>
+          <w:bCs/>
+          <w:i/>
+          <w:sz w:val="22"/>
+          <w:szCs w:val="22"/>
+          <w:lang w:val="es-MX"/>
+        </w:rPr>
+        <w:t>v = d/t</w:t>
+      </w:r>
+      <w:r>
+        <w:rPr>
+          <w:rFonts w:ascii="Avenir Book" w:eastAsia="Arial Unicode MS" w:hAnsi="Avenir Book" w:cs="Arial Unicode MS"/>
+          <w:bCs/>
+          <w:sz w:val="22"/>
+          <w:szCs w:val="22"/>
+          <w:lang w:val="es-MX"/>
+        </w:rPr>
+        <w:t>. (v-velocidad, d-distancia, t-tiempo). Un</w:t>
+      </w:r>
+      <w:r>
+        <w:rPr>
+          <w:rFonts w:ascii="Avenir Book" w:eastAsia="Arial Unicode MS" w:hAnsi="Avenir Book" w:cs="Arial Unicode MS"/>
+          <w:bCs/>
+          <w:sz w:val="22"/>
+          <w:szCs w:val="22"/>
+          <w:lang w:val="es-MX"/>
+        </w:rPr>
+        <w:t xml:space="preserve"> auto está viajando a 115 km/hr. E</w:t>
+      </w:r>
+      <w:r>
+        <w:rPr>
+          <w:rFonts w:ascii="Avenir Book" w:eastAsia="Arial Unicode MS" w:hAnsi="Avenir Book" w:cs="Arial Unicode MS"/>
+          <w:bCs/>
+          <w:sz w:val="22"/>
+          <w:szCs w:val="22"/>
+          <w:lang w:val="es-MX"/>
+        </w:rPr>
+        <w:t xml:space="preserve">labora un algoritmo y </w:t>
+      </w:r>
+      <w:r>
+        <w:rPr>
+          <w:rFonts w:ascii="Avenir Book" w:eastAsia="Arial Unicode MS" w:hAnsi="Avenir Book" w:cs="Arial Unicode MS"/>
+          <w:bCs/>
+          <w:sz w:val="22"/>
+          <w:szCs w:val="22"/>
+          <w:lang w:val="es-MX"/>
+        </w:rPr>
+        <w:t>escribe un programa que calcule e imprima lo siguiente:</w:t>
+      </w:r>
+    </w:p>
+    <w:p>
+      <w:pPr>
+        <w:pStyle w:val="Sinespaciado"/>
+        <w:numPr>
+          <w:ilvl w:val="0"/>
+          <w:numId w:val="4"/>
+        </w:numPr>
+        <w:rPr>
+          <w:rFonts w:ascii="Avenir Book" w:eastAsia="Arial Unicode MS" w:hAnsi="Avenir Book" w:cs="Arial Unicode MS"/>
+          <w:sz w:val="22"/>
+          <w:szCs w:val="22"/>
+          <w:lang w:val="es-MX"/>
+        </w:rPr>
+      </w:pPr>
+      <w:r>
+        <w:rPr>
+          <w:rFonts w:ascii="Avenir Book" w:eastAsia="Arial Unicode MS" w:hAnsi="Avenir Book" w:cs="Arial Unicode MS"/>
+          <w:sz w:val="22"/>
+          <w:szCs w:val="22"/>
+          <w:lang w:val="es-MX"/>
+        </w:rPr>
+        <w:t xml:space="preserve">La distancia </w:t>
+      </w:r>
+      <w:r>
+        <w:rPr>
+          <w:rFonts w:ascii="Avenir Book" w:eastAsia="Arial Unicode MS" w:hAnsi="Avenir Book" w:cs="Arial Unicode MS"/>
+          <w:sz w:val="22"/>
+          <w:szCs w:val="22"/>
+          <w:lang w:val="es-MX"/>
+        </w:rPr>
+        <w:t xml:space="preserve">recorrida </w:t>
+      </w:r>
+      <w:r>
+        <w:rPr>
+          <w:rFonts w:ascii="Avenir Book" w:eastAsia="Arial Unicode MS" w:hAnsi="Avenir Book" w:cs="Arial Unicode MS"/>
+          <w:sz w:val="22"/>
+          <w:szCs w:val="22"/>
+          <w:lang w:val="es-MX"/>
+        </w:rPr>
+        <w:t>en 6 hrs.</w:t>
+      </w:r>
+    </w:p>
+    <w:p>
+      <w:pPr>
+        <w:pStyle w:val="Sinespaciado"/>
+        <w:numPr>
+          <w:ilvl w:val="0"/>
+          <w:numId w:val="4"/>
+        </w:numPr>
+        <w:rPr>
+          <w:rFonts w:ascii="Avenir Book" w:eastAsia="Arial Unicode MS" w:hAnsi="Avenir Book" w:cs="Arial Unicode MS"/>
+          <w:sz w:val="22"/>
+          <w:szCs w:val="22"/>
+          <w:lang w:val="es-MX"/>
+        </w:rPr>
+      </w:pPr>
+      <w:r>
+        <w:rPr>
+          <w:rFonts w:ascii="Avenir Book" w:eastAsia="Arial Unicode MS" w:hAnsi="Avenir Book" w:cs="Arial Unicode MS"/>
+          <w:sz w:val="22"/>
+          <w:szCs w:val="22"/>
+          <w:lang w:val="es-MX"/>
+        </w:rPr>
+        <w:t xml:space="preserve">La distancia </w:t>
+      </w:r>
+      <w:r>
+        <w:rPr>
+          <w:rFonts w:ascii="Avenir Book" w:eastAsia="Arial Unicode MS" w:hAnsi="Avenir Book" w:cs="Arial Unicode MS"/>
+          <w:sz w:val="22"/>
+          <w:szCs w:val="22"/>
+          <w:lang w:val="es-MX"/>
+        </w:rPr>
+        <w:t xml:space="preserve">recorrida </w:t>
+      </w:r>
+      <w:r>
+        <w:rPr>
+          <w:rFonts w:ascii="Avenir Book" w:eastAsia="Arial Unicode MS" w:hAnsi="Avenir Book" w:cs="Arial Unicode MS"/>
+          <w:sz w:val="22"/>
+          <w:szCs w:val="22"/>
+          <w:lang w:val="es-MX"/>
+        </w:rPr>
+        <w:t>en 10 hrs.</w:t>
+      </w:r>
+    </w:p>
+    <w:p>
+      <w:pPr>
+        <w:pStyle w:val="Sinespaciado"/>
+        <w:numPr>
+          <w:ilvl w:val="0"/>
+          <w:numId w:val="4"/>
+        </w:numPr>
+        <w:rPr>
+          <w:rFonts w:ascii="Avenir Book" w:eastAsia="Arial Unicode MS" w:hAnsi="Avenir Book" w:cs="Arial Unicode MS"/>
+          <w:sz w:val="22"/>
+          <w:szCs w:val="22"/>
+          <w:lang w:val="es-MX"/>
+        </w:rPr>
+      </w:pPr>
+      <w:r>
+        <w:rPr>
+          <w:rFonts w:ascii="Avenir Book" w:eastAsia="Arial Unicode MS" w:hAnsi="Avenir Book" w:cs="Arial Unicode MS"/>
+          <w:sz w:val="22"/>
+          <w:szCs w:val="22"/>
+          <w:lang w:val="es-MX"/>
+        </w:rPr>
+        <w:t>El tiempo que requiere para recorrer 500 km.</w:t>
       </w:r>
     </w:p>
     <w:p>
@@ -263,28 +1031,49 @@
               </w:rPr>
               <w:t>Entradas:</w:t>
             </w:r>
-          </w:p>
-          <w:p>
-            <w:pPr>
-              <w:pStyle w:val="Sinespaciado"/>
-              <w:rPr>
-                <w:rFonts w:ascii="Avenir Book" w:eastAsia="Arial Unicode MS" w:hAnsi="Avenir Book" w:cs="Arial Unicode MS"/>
-                <w:bCs/>
-                <w:sz w:val="20"/>
-                <w:szCs w:val="22"/>
-                <w:lang w:val="es-MX"/>
-              </w:rPr>
-            </w:pPr>
-            <w:r>
-              <w:rPr>
-                <w:rFonts w:ascii="Avenir Book" w:eastAsia="Arial Unicode MS" w:hAnsi="Avenir Book" w:cs="Arial Unicode MS"/>
-                <w:bCs/>
-                <w:sz w:val="20"/>
-                <w:szCs w:val="22"/>
-                <w:lang w:val="es-MX"/>
-              </w:rPr>
+            <w:r>
+              <w:rPr>
+                <w:rFonts w:ascii="Avenir Book" w:eastAsia="Arial Unicode MS" w:hAnsi="Avenir Book" w:cs="Arial Unicode MS"/>
+                <w:bCs/>
+                <w:sz w:val="20"/>
+                <w:szCs w:val="22"/>
+                <w:lang w:val="es-MX"/>
+              </w:rPr>
+              <w:t xml:space="preserve"> variables v, d, t con su respectivo valor. </w:t>
+            </w:r>
+          </w:p>
+          <w:p>
+            <w:pPr>
+              <w:pStyle w:val="Sinespaciado"/>
+              <w:rPr>
+                <w:rFonts w:ascii="Avenir Book" w:eastAsia="Arial Unicode MS" w:hAnsi="Avenir Book" w:cs="Arial Unicode MS"/>
+                <w:bCs/>
+                <w:sz w:val="20"/>
+                <w:szCs w:val="22"/>
+                <w:lang w:val="es-MX"/>
+              </w:rPr>
+            </w:pPr>
+            <w:r>
+              <w:rPr>
+                <w:rFonts w:ascii="Avenir Book" w:eastAsia="Arial Unicode MS" w:hAnsi="Avenir Book" w:cs="Arial Unicode MS"/>
+                <w:bCs/>
+                <w:sz w:val="20"/>
+                <w:szCs w:val="22"/>
+                <w:lang w:val="es-MX"/>
+              </w:rPr>
+              <w:lastRenderedPageBreak/>
               <w:t>Salidas:</w:t>
             </w:r>
+            <w:r>
+              <w:rPr>
+                <w:rFonts w:ascii="Avenir Book" w:eastAsia="Arial Unicode MS" w:hAnsi="Avenir Book" w:cs="Arial Unicode MS"/>
+                <w:bCs/>
+                <w:sz w:val="20"/>
+                <w:szCs w:val="22"/>
+                <w:lang w:val="es-MX"/>
+              </w:rPr>
+              <w:t xml:space="preserve"> distacia en 6hrs, distancia en 10hrs, tiempo en 500km; todos con velocidad de 115km/hr</w:t>
+            </w:r>
           </w:p>
           <w:p>
             <w:pPr>
@@ -307,6 +1096,16 @@
               </w:rPr>
               <w:t>Relación E/S:</w:t>
             </w:r>
+            <w:r>
+              <w:rPr>
+                <w:rFonts w:ascii="Avenir Book" w:eastAsia="Arial Unicode MS" w:hAnsi="Avenir Book" w:cs="Arial Unicode MS"/>
+                <w:bCs/>
+                <w:sz w:val="20"/>
+                <w:szCs w:val="22"/>
+                <w:lang w:val="es-MX"/>
+              </w:rPr>
+              <w:t xml:space="preserve"> distancia=velocidad*tiempo, tiempo=distancia/velocidad</w:t>
+            </w:r>
           </w:p>
           <w:p>
             <w:pPr>
@@ -375,6 +1174,76 @@
                 <w:lang w:val="es-MX"/>
               </w:rPr>
             </w:pPr>
+            <w:r>
+              <w:rPr>
+                <w:rFonts w:ascii="Avenir Book" w:eastAsia="Arial Unicode MS" w:hAnsi="Avenir Book" w:cs="Arial Unicode MS"/>
+                <w:bCs/>
+                <w:noProof/>
+                <w:sz w:val="20"/>
+                <w:szCs w:val="22"/>
+                <w:lang w:val="es-ES"/>
+              </w:rPr>
+              <w:drawing>
+                <wp:inline distT="0" distB="0" distL="0" distR="0" wp14:anchorId="630C8364" wp14:editId="7C07DE52">
+                  <wp:extent cx="3200400" cy="1540602"/>
+                  <wp:effectExtent l="0" t="0" r="0" b="8890"/>
+                  <wp:docPr id="8" name="Imagen 8" descr="Macintosh HD:Users:paolanacif:Desktop:Captura de pantalla 2015-08-27 a las 20.48.03.png"/>
+                  <wp:cNvGraphicFramePr>
+                    <a:graphicFrameLocks xmlns:a="http://schemas.openxmlformats.org/drawingml/2006/main" noChangeAspect="1"/>
+                  </wp:cNvGraphicFramePr>
+                  <a:graphic xmlns:a="http://schemas.openxmlformats.org/drawingml/2006/main">
+                    <a:graphicData uri="http://schemas.openxmlformats.org/drawingml/2006/picture">
+                      <pic:pic xmlns:pic="http://schemas.openxmlformats.org/drawingml/2006/picture">
+                        <pic:nvPicPr>
+                          <pic:cNvPr id="0" name="Picture 5" descr="Macintosh HD:Users:paolanacif:Desktop:Captura de pantalla 2015-08-27 a las 20.48.03.png"/>
+                          <pic:cNvPicPr>
+                            <a:picLocks noChangeAspect="1" noChangeArrowheads="1"/>
+                          </pic:cNvPicPr>
+                        </pic:nvPicPr>
+                        <pic:blipFill>
+                          <a:blip r:embed="rId7">
+                            <a:extLst>
+                              <a:ext uri="{28A0092B-C50C-407E-A947-70E740481C1C}">
+                                <a14:useLocalDpi xmlns:a14="http://schemas.microsoft.com/office/drawing/2010/main" val="0"/>
+                              </a:ext>
+                            </a:extLst>
+                          </a:blip>
+                          <a:srcRect/>
+                          <a:stretch>
+                            <a:fillRect/>
+                          </a:stretch>
+                        </pic:blipFill>
+                        <pic:spPr bwMode="auto">
+                          <a:xfrm>
+                            <a:off x="0" y="0"/>
+                            <a:ext cx="3200400" cy="1540602"/>
+                          </a:xfrm>
+                          <a:prstGeom prst="rect">
+                            <a:avLst/>
+                          </a:prstGeom>
+                          <a:noFill/>
+                          <a:ln>
+                            <a:noFill/>
+                          </a:ln>
+                        </pic:spPr>
+                      </pic:pic>
+                    </a:graphicData>
+                  </a:graphic>
+                </wp:inline>
+              </w:drawing>
+            </w:r>
+          </w:p>
+          <w:p>
+            <w:pPr>
+              <w:pStyle w:val="Sinespaciado"/>
+              <w:rPr>
+                <w:rFonts w:ascii="Avenir Book" w:eastAsia="Arial Unicode MS" w:hAnsi="Avenir Book" w:cs="Arial Unicode MS"/>
+                <w:bCs/>
+                <w:sz w:val="20"/>
+                <w:szCs w:val="22"/>
+                <w:lang w:val="es-MX"/>
+              </w:rPr>
+            </w:pPr>
           </w:p>
           <w:p>
             <w:pPr>
@@ -444,8 +1313,7 @@
               <w:pStyle w:val="Sinespaciado"/>
               <w:rPr>
                 <w:rFonts w:ascii="Avenir Book" w:eastAsia="Arial Unicode MS" w:hAnsi="Avenir Book" w:cs="Arial Unicode MS"/>
-                <w:bCs/>
-                <w:sz w:val="20"/>
+                <w:sz w:val="22"/>
                 <w:szCs w:val="22"/>
                 <w:lang w:val="es-MX"/>
               </w:rPr>
@@ -477,6 +1345,7 @@
                 <w:szCs w:val="20"/>
                 <w:lang w:val="es-MX"/>
               </w:rPr>
+              <w:lastRenderedPageBreak/>
               <w:t>Ejemplo de salida</w:t>
             </w:r>
             <w:r>
@@ -519,7 +1388,7 @@
                 <w:szCs w:val="22"/>
                 <w:lang w:val="es-MX"/>
               </w:rPr>
-              <w:t>Margarito Perez Garcia</w:t>
+              <w:t>Distancia recorrida en 6 horas: 690</w:t>
             </w:r>
           </w:p>
           <w:p>
@@ -541,12 +1410,21 @@
                 <w:szCs w:val="22"/>
                 <w:lang w:val="es-MX"/>
               </w:rPr>
-              <w:t>A01112131</w:t>
-            </w:r>
-          </w:p>
-          <w:p>
-            <w:pPr>
-              <w:pStyle w:val="Sinespaciado"/>
+              <w:t>Distancia recorrida en 10 horas: 1150</w:t>
+            </w:r>
+          </w:p>
+          <w:p>
+            <w:pPr>
+              <w:pStyle w:val="Sinespaciado"/>
+              <w:rPr>
+                <w:rFonts w:ascii="Avenir Book" w:eastAsia="Arial Unicode MS" w:hAnsi="Avenir Book" w:cs="Arial Unicode MS"/>
+                <w:bCs/>
+                <w:sz w:val="20"/>
+                <w:szCs w:val="22"/>
+                <w:lang w:val="es-MX"/>
+              </w:rPr>
+            </w:pPr>
+            <w:r>
               <w:rPr>
                 <w:rFonts w:ascii="Consolas" w:eastAsia="Arial Unicode MS" w:hAnsi="Consolas" w:cs="Arial Unicode MS"/>
                 <w:bCs/>
@@ -554,82 +1432,7 @@
                 <w:szCs w:val="22"/>
                 <w:lang w:val="es-MX"/>
               </w:rPr>
-            </w:pPr>
-            <w:r>
-              <w:rPr>
-                <w:rFonts w:ascii="Consolas" w:eastAsia="Arial Unicode MS" w:hAnsi="Consolas" w:cs="Arial Unicode MS"/>
-                <w:bCs/>
-                <w:sz w:val="20"/>
-                <w:szCs w:val="22"/>
-                <w:lang w:val="es-MX"/>
-              </w:rPr>
-              <w:t>ISC</w:t>
-            </w:r>
-          </w:p>
-          <w:p>
-            <w:pPr>
-              <w:pStyle w:val="Sinespaciado"/>
-              <w:rPr>
-                <w:rFonts w:ascii="Consolas" w:eastAsia="Arial Unicode MS" w:hAnsi="Consolas" w:cs="Arial Unicode MS"/>
-                <w:bCs/>
-                <w:sz w:val="20"/>
-                <w:szCs w:val="22"/>
-                <w:lang w:val="es-MX"/>
-              </w:rPr>
-            </w:pPr>
-            <w:r>
-              <w:rPr>
-                <w:rFonts w:ascii="Consolas" w:eastAsia="Arial Unicode MS" w:hAnsi="Consolas" w:cs="Arial Unicode MS"/>
-                <w:bCs/>
-                <w:sz w:val="20"/>
-                <w:szCs w:val="22"/>
-                <w:lang w:val="es-MX"/>
-              </w:rPr>
-              <w:t>Me gusta la tecnologia y todo lo relacionado con la computacion.</w:t>
-            </w:r>
-          </w:p>
-          <w:p>
-            <w:pPr>
-              <w:pStyle w:val="Sinespaciado"/>
-              <w:rPr>
-                <w:rFonts w:ascii="Consolas" w:eastAsia="Arial Unicode MS" w:hAnsi="Consolas" w:cs="Arial Unicode MS"/>
-                <w:bCs/>
-                <w:sz w:val="20"/>
-                <w:szCs w:val="22"/>
-                <w:lang w:val="es-MX"/>
-              </w:rPr>
-            </w:pPr>
-            <w:r>
-              <w:rPr>
-                <w:rFonts w:ascii="Consolas" w:eastAsia="Arial Unicode MS" w:hAnsi="Consolas" w:cs="Arial Unicode MS"/>
-                <w:bCs/>
-                <w:sz w:val="20"/>
-                <w:szCs w:val="22"/>
-                <w:lang w:val="es-MX"/>
-              </w:rPr>
-              <w:t>Estudie en la prepa TEC.</w:t>
-            </w:r>
-          </w:p>
-          <w:p>
-            <w:pPr>
-              <w:pStyle w:val="Sinespaciado"/>
-              <w:rPr>
-                <w:rFonts w:ascii="Avenir Book" w:eastAsia="Arial Unicode MS" w:hAnsi="Avenir Book" w:cs="Arial Unicode MS"/>
-                <w:bCs/>
-                <w:sz w:val="20"/>
-                <w:szCs w:val="22"/>
-                <w:lang w:val="es-MX"/>
-              </w:rPr>
-            </w:pPr>
-            <w:r>
-              <w:rPr>
-                <w:rFonts w:ascii="Consolas" w:eastAsia="Arial Unicode MS" w:hAnsi="Consolas" w:cs="Arial Unicode MS"/>
-                <w:bCs/>
-                <w:sz w:val="20"/>
-                <w:szCs w:val="22"/>
-                <w:lang w:val="es-MX"/>
-              </w:rPr>
-              <w:t>Practico el futbol americano y me gusta tocar la guitarra.</w:t>
+              <w:t>Tiempo para recorrer 500 km: 4.34782608696</w:t>
             </w:r>
           </w:p>
         </w:tc>
@@ -640,7 +1443,6 @@
         <w:pStyle w:val="Sinespaciado"/>
         <w:rPr>
           <w:rFonts w:ascii="Avenir Book" w:eastAsia="Arial Unicode MS" w:hAnsi="Avenir Book" w:cs="Arial Unicode MS"/>
-          <w:bCs/>
           <w:sz w:val="22"/>
           <w:szCs w:val="22"/>
           <w:lang w:val="es-MX"/>
@@ -652,7 +1454,6 @@
         <w:pStyle w:val="Sinespaciado"/>
         <w:rPr>
           <w:rFonts w:ascii="Avenir Book" w:eastAsia="Arial Unicode MS" w:hAnsi="Avenir Book" w:cs="Arial Unicode MS"/>
-          <w:bCs/>
           <w:sz w:val="22"/>
           <w:szCs w:val="22"/>
           <w:lang w:val="es-MX"/>
@@ -664,6 +1465,17 @@
         <w:pStyle w:val="Sinespaciado"/>
         <w:rPr>
           <w:rFonts w:ascii="Avenir Book" w:eastAsia="Arial Unicode MS" w:hAnsi="Avenir Book" w:cs="Arial Unicode MS"/>
+          <w:sz w:val="22"/>
+          <w:szCs w:val="22"/>
+          <w:lang w:val="es-MX"/>
+        </w:rPr>
+      </w:pPr>
+    </w:p>
+    <w:p>
+      <w:pPr>
+        <w:pStyle w:val="Sinespaciado"/>
+        <w:rPr>
+          <w:rFonts w:ascii="Avenir Book" w:eastAsia="Arial Unicode MS" w:hAnsi="Avenir Book" w:cs="Arial Unicode MS"/>
           <w:bCs/>
           <w:sz w:val="22"/>
           <w:szCs w:val="22"/>
@@ -679,7 +1491,7 @@
           <w:szCs w:val="22"/>
           <w:lang w:val="es-MX"/>
         </w:rPr>
-        <w:t>2.</w:t>
+        <w:t>3.</w:t>
       </w:r>
       <w:r>
         <w:rPr>
@@ -689,18 +1501,43 @@
           <w:szCs w:val="22"/>
           <w:lang w:val="es-MX"/>
         </w:rPr>
-        <w:t xml:space="preserve"> La velocidad de un auto puede calcularse con la fórmula </w:t>
+        <w:t xml:space="preserve"> </w:t>
       </w:r>
       <w:r>
         <w:rPr>
           <w:rFonts w:ascii="Avenir Book" w:eastAsia="Arial Unicode MS" w:hAnsi="Avenir Book" w:cs="Arial Unicode MS"/>
           <w:bCs/>
-          <w:i/>
-          <w:sz w:val="22"/>
-          <w:szCs w:val="22"/>
-          <w:lang w:val="es-MX"/>
-        </w:rPr>
-        <w:t>v = d/t</w:t>
+          <w:sz w:val="22"/>
+          <w:szCs w:val="22"/>
+          <w:lang w:val="es-MX"/>
+        </w:rPr>
+        <w:t>Elabora un algoritmo y escribe un programa que calcula el costo total de una comida en un restaurante.</w:t>
+      </w:r>
+    </w:p>
+    <w:p>
+      <w:pPr>
+        <w:pStyle w:val="Sinespaciado"/>
+        <w:numPr>
+          <w:ilvl w:val="0"/>
+          <w:numId w:val="5"/>
+        </w:numPr>
+        <w:rPr>
+          <w:rFonts w:ascii="Avenir Book" w:eastAsia="Arial Unicode MS" w:hAnsi="Avenir Book" w:cs="Arial Unicode MS"/>
+          <w:bCs/>
+          <w:sz w:val="22"/>
+          <w:szCs w:val="22"/>
+          <w:lang w:val="es-MX"/>
+        </w:rPr>
+      </w:pPr>
+      <w:r>
+        <w:rPr>
+          <w:rFonts w:ascii="Avenir Book" w:eastAsia="Arial Unicode MS" w:hAnsi="Avenir Book" w:cs="Arial Unicode MS"/>
+          <w:bCs/>
+          <w:sz w:val="22"/>
+          <w:szCs w:val="22"/>
+          <w:lang w:val="es-MX"/>
+        </w:rPr>
+        <w:t>El programa le pregunta al usuario el total de la</w:t>
       </w:r>
       <w:r>
         <w:rPr>
@@ -710,37 +1547,7 @@
           <w:szCs w:val="22"/>
           <w:lang w:val="es-MX"/>
         </w:rPr>
-        <w:t>. (v-velocidad, d-distancia, t-tiempo). Un</w:t>
-      </w:r>
-      <w:r>
-        <w:rPr>
-          <w:rFonts w:ascii="Avenir Book" w:eastAsia="Arial Unicode MS" w:hAnsi="Avenir Book" w:cs="Arial Unicode MS"/>
-          <w:bCs/>
-          <w:sz w:val="22"/>
-          <w:szCs w:val="22"/>
-          <w:lang w:val="es-MX"/>
-        </w:rPr>
-        <w:t xml:space="preserve"> auto está viajando a 115 km/hr. E</w:t>
-      </w:r>
-      <w:r>
-        <w:rPr>
-          <w:rFonts w:ascii="Avenir Book" w:eastAsia="Arial Unicode MS" w:hAnsi="Avenir Book" w:cs="Arial Unicode MS"/>
-          <w:bCs/>
-          <w:sz w:val="22"/>
-          <w:szCs w:val="22"/>
-          <w:lang w:val="es-MX"/>
-        </w:rPr>
-        <w:t xml:space="preserve">labora un algoritmo y </w:t>
-      </w:r>
-      <w:r>
-        <w:rPr>
-          <w:rFonts w:ascii="Avenir Book" w:eastAsia="Arial Unicode MS" w:hAnsi="Avenir Book" w:cs="Arial Unicode MS"/>
-          <w:bCs/>
-          <w:sz w:val="22"/>
-          <w:szCs w:val="22"/>
-          <w:lang w:val="es-MX"/>
-        </w:rPr>
-        <w:t>escribe un programa que calcule e imprima lo siguiente:</w:t>
+        <w:t xml:space="preserve"> comida.</w:t>
       </w:r>
     </w:p>
     <w:p>
@@ -764,7 +1571,7 @@
           <w:szCs w:val="22"/>
           <w:lang w:val="es-MX"/>
         </w:rPr>
-        <w:t xml:space="preserve">La distancia </w:t>
+        <w:t xml:space="preserve">Agrega </w:t>
       </w:r>
       <w:r>
         <w:rPr>
@@ -773,7 +1580,7 @@
           <w:szCs w:val="22"/>
           <w:lang w:val="es-MX"/>
         </w:rPr>
-        <w:t xml:space="preserve">recorrida </w:t>
+        <w:t>15% de propina</w:t>
       </w:r>
       <w:r>
         <w:rPr>
@@ -782,7 +1589,16 @@
           <w:szCs w:val="22"/>
           <w:lang w:val="es-MX"/>
         </w:rPr>
-        <w:t>en 6 hrs.</w:t>
+        <w:t xml:space="preserve"> y </w:t>
+      </w:r>
+      <w:r>
+        <w:rPr>
+          <w:rFonts w:ascii="Avenir Book" w:eastAsia="Arial Unicode MS" w:hAnsi="Avenir Book" w:cs="Arial Unicode MS"/>
+          <w:sz w:val="22"/>
+          <w:szCs w:val="22"/>
+          <w:lang w:val="es-MX"/>
+        </w:rPr>
+        <w:t>16% de IVA.</w:t>
       </w:r>
     </w:p>
     <w:p>
@@ -806,25 +1622,7 @@
           <w:szCs w:val="22"/>
           <w:lang w:val="es-MX"/>
         </w:rPr>
-        <w:t xml:space="preserve">La distancia </w:t>
-      </w:r>
-      <w:r>
-        <w:rPr>
-          <w:rFonts w:ascii="Avenir Book" w:eastAsia="Arial Unicode MS" w:hAnsi="Avenir Book" w:cs="Arial Unicode MS"/>
-          <w:sz w:val="22"/>
-          <w:szCs w:val="22"/>
-          <w:lang w:val="es-MX"/>
-        </w:rPr>
-        <w:t xml:space="preserve">recorrida </w:t>
-      </w:r>
-      <w:r>
-        <w:rPr>
-          <w:rFonts w:ascii="Avenir Book" w:eastAsia="Arial Unicode MS" w:hAnsi="Avenir Book" w:cs="Arial Unicode MS"/>
-          <w:sz w:val="22"/>
-          <w:szCs w:val="22"/>
-          <w:lang w:val="es-MX"/>
-        </w:rPr>
-        <w:t>en 10 hrs.</w:t>
+        <w:t>Cada porcentaje se calcula con respecto al costo de la comida.</w:t>
       </w:r>
     </w:p>
     <w:p>
@@ -848,7 +1646,103 @@
           <w:szCs w:val="22"/>
           <w:lang w:val="es-MX"/>
         </w:rPr>
-        <w:t>El tiempo que requiere para recorrer 500 km.</w:t>
+        <w:t>Imprime:</w:t>
+      </w:r>
+    </w:p>
+    <w:p>
+      <w:pPr>
+        <w:pStyle w:val="Sinespaciado"/>
+        <w:numPr>
+          <w:ilvl w:val="1"/>
+          <w:numId w:val="4"/>
+        </w:numPr>
+        <w:rPr>
+          <w:rFonts w:ascii="Avenir Book" w:eastAsia="Arial Unicode MS" w:hAnsi="Avenir Book" w:cs="Arial Unicode MS"/>
+          <w:sz w:val="22"/>
+          <w:szCs w:val="22"/>
+          <w:lang w:val="es-MX"/>
+        </w:rPr>
+      </w:pPr>
+      <w:r>
+        <w:rPr>
+          <w:rFonts w:ascii="Avenir Book" w:eastAsia="Arial Unicode MS" w:hAnsi="Avenir Book" w:cs="Arial Unicode MS"/>
+          <w:sz w:val="22"/>
+          <w:szCs w:val="22"/>
+          <w:lang w:val="es-MX"/>
+        </w:rPr>
+        <w:t>El subtotal (costo de la comida)</w:t>
+      </w:r>
+    </w:p>
+    <w:p>
+      <w:pPr>
+        <w:pStyle w:val="Sinespaciado"/>
+        <w:numPr>
+          <w:ilvl w:val="1"/>
+          <w:numId w:val="4"/>
+        </w:numPr>
+        <w:rPr>
+          <w:rFonts w:ascii="Avenir Book" w:eastAsia="Arial Unicode MS" w:hAnsi="Avenir Book" w:cs="Arial Unicode MS"/>
+          <w:sz w:val="22"/>
+          <w:szCs w:val="22"/>
+          <w:lang w:val="es-MX"/>
+        </w:rPr>
+      </w:pPr>
+      <w:r>
+        <w:rPr>
+          <w:rFonts w:ascii="Avenir Book" w:eastAsia="Arial Unicode MS" w:hAnsi="Avenir Book" w:cs="Arial Unicode MS"/>
+          <w:sz w:val="22"/>
+          <w:szCs w:val="22"/>
+          <w:lang w:val="es-MX"/>
+        </w:rPr>
+        <w:t>La propina.</w:t>
+      </w:r>
+    </w:p>
+    <w:p>
+      <w:pPr>
+        <w:pStyle w:val="Sinespaciado"/>
+        <w:numPr>
+          <w:ilvl w:val="1"/>
+          <w:numId w:val="4"/>
+        </w:numPr>
+        <w:rPr>
+          <w:rFonts w:ascii="Avenir Book" w:eastAsia="Arial Unicode MS" w:hAnsi="Avenir Book" w:cs="Arial Unicode MS"/>
+          <w:sz w:val="22"/>
+          <w:szCs w:val="22"/>
+          <w:lang w:val="es-MX"/>
+        </w:rPr>
+      </w:pPr>
+      <w:r>
+        <w:rPr>
+          <w:rFonts w:ascii="Avenir Book" w:eastAsia="Arial Unicode MS" w:hAnsi="Avenir Book" w:cs="Arial Unicode MS"/>
+          <w:sz w:val="22"/>
+          <w:szCs w:val="22"/>
+          <w:lang w:val="es-MX"/>
+        </w:rPr>
+        <w:t>IVA.</w:t>
+      </w:r>
+    </w:p>
+    <w:p>
+      <w:pPr>
+        <w:pStyle w:val="Sinespaciado"/>
+        <w:numPr>
+          <w:ilvl w:val="1"/>
+          <w:numId w:val="4"/>
+        </w:numPr>
+        <w:rPr>
+          <w:rFonts w:ascii="Avenir Book" w:eastAsia="Arial Unicode MS" w:hAnsi="Avenir Book" w:cs="Arial Unicode MS"/>
+          <w:sz w:val="22"/>
+          <w:szCs w:val="22"/>
+          <w:lang w:val="es-MX"/>
+        </w:rPr>
+      </w:pPr>
+      <w:r>
+        <w:rPr>
+          <w:rFonts w:ascii="Avenir Book" w:eastAsia="Arial Unicode MS" w:hAnsi="Avenir Book" w:cs="Arial Unicode MS"/>
+          <w:sz w:val="22"/>
+          <w:szCs w:val="22"/>
+          <w:lang w:val="es-MX"/>
+        </w:rPr>
+        <w:t>Total a pagar. (subtotal + propina + IVA)</w:t>
       </w:r>
     </w:p>
     <w:p>
@@ -931,6 +1825,16 @@
               </w:rPr>
               <w:t>Entradas:</w:t>
             </w:r>
+            <w:r>
+              <w:rPr>
+                <w:rFonts w:ascii="Avenir Book" w:eastAsia="Arial Unicode MS" w:hAnsi="Avenir Book" w:cs="Arial Unicode MS"/>
+                <w:bCs/>
+                <w:sz w:val="20"/>
+                <w:szCs w:val="22"/>
+                <w:lang w:val="es-MX"/>
+              </w:rPr>
+              <w:t xml:space="preserve"> costo comida</w:t>
+            </w:r>
           </w:p>
           <w:p>
             <w:pPr>
@@ -953,6 +1857,16 @@
               </w:rPr>
               <w:t>Salidas:</w:t>
             </w:r>
+            <w:r>
+              <w:rPr>
+                <w:rFonts w:ascii="Avenir Book" w:eastAsia="Arial Unicode MS" w:hAnsi="Avenir Book" w:cs="Arial Unicode MS"/>
+                <w:bCs/>
+                <w:sz w:val="20"/>
+                <w:szCs w:val="22"/>
+                <w:lang w:val="es-MX"/>
+              </w:rPr>
+              <w:t xml:space="preserve"> costo comida, IVA, Total a pagar</w:t>
+            </w:r>
           </w:p>
           <w:p>
             <w:pPr>
@@ -975,6 +1889,16 @@
               </w:rPr>
               <w:t>Relación E/S:</w:t>
             </w:r>
+            <w:r>
+              <w:rPr>
+                <w:rFonts w:ascii="Avenir Book" w:eastAsia="Arial Unicode MS" w:hAnsi="Avenir Book" w:cs="Arial Unicode MS"/>
+                <w:bCs/>
+                <w:sz w:val="20"/>
+                <w:szCs w:val="22"/>
+                <w:lang w:val="es-MX"/>
+              </w:rPr>
+              <w:t xml:space="preserve"> Multiplicar el costo de comida por los diferentes porcentajes requeridos y sumarlos para obtener el total. </w:t>
+            </w:r>
           </w:p>
           <w:p>
             <w:pPr>
@@ -1017,757 +1941,90 @@
                 <w:szCs w:val="22"/>
                 <w:lang w:val="es-MX"/>
               </w:rPr>
-              <w:t xml:space="preserve"> </w:t>
-            </w:r>
-            <w:r>
-              <w:rPr>
-                <w:rFonts w:ascii="Avenir Book" w:eastAsia="Arial Unicode MS" w:hAnsi="Avenir Book" w:cs="Arial Unicode MS"/>
-                <w:bCs/>
-                <w:sz w:val="20"/>
-                <w:szCs w:val="22"/>
-                <w:lang w:val="es-MX"/>
-              </w:rPr>
-              <w:t>(foto, captura de pantalla, etc.)</w:t>
-            </w:r>
-          </w:p>
-          <w:p>
-            <w:pPr>
-              <w:pStyle w:val="Sinespaciado"/>
-              <w:rPr>
-                <w:rFonts w:ascii="Avenir Book" w:eastAsia="Arial Unicode MS" w:hAnsi="Avenir Book" w:cs="Arial Unicode MS"/>
-                <w:bCs/>
-                <w:sz w:val="20"/>
-                <w:szCs w:val="22"/>
-                <w:lang w:val="es-MX"/>
-              </w:rPr>
-            </w:pPr>
-          </w:p>
-          <w:p>
-            <w:pPr>
-              <w:pStyle w:val="Sinespaciado"/>
-              <w:rPr>
-                <w:rFonts w:ascii="Avenir Book" w:eastAsia="Arial Unicode MS" w:hAnsi="Avenir Book" w:cs="Arial Unicode MS"/>
-                <w:bCs/>
-                <w:sz w:val="20"/>
-                <w:szCs w:val="22"/>
-                <w:lang w:val="es-MX"/>
-              </w:rPr>
-            </w:pPr>
-          </w:p>
-          <w:p>
-            <w:pPr>
-              <w:pStyle w:val="Sinespaciado"/>
-              <w:rPr>
-                <w:rFonts w:ascii="Avenir Book" w:eastAsia="Arial Unicode MS" w:hAnsi="Avenir Book" w:cs="Arial Unicode MS"/>
-                <w:bCs/>
-                <w:sz w:val="20"/>
-                <w:szCs w:val="22"/>
-                <w:lang w:val="es-MX"/>
-              </w:rPr>
-            </w:pPr>
-          </w:p>
-          <w:p>
-            <w:pPr>
-              <w:pStyle w:val="Sinespaciado"/>
-              <w:rPr>
-                <w:rFonts w:ascii="Avenir Book" w:eastAsia="Arial Unicode MS" w:hAnsi="Avenir Book" w:cs="Arial Unicode MS"/>
-                <w:bCs/>
-                <w:sz w:val="20"/>
-                <w:szCs w:val="22"/>
-                <w:lang w:val="es-MX"/>
-              </w:rPr>
-            </w:pPr>
-            <w:r>
-              <w:rPr>
-                <w:rFonts w:ascii="Avenir Book" w:eastAsia="Arial Unicode MS" w:hAnsi="Avenir Book" w:cs="Arial Unicode MS"/>
-                <w:bCs/>
-                <w:sz w:val="20"/>
-                <w:szCs w:val="22"/>
-                <w:lang w:val="es-MX"/>
-              </w:rPr>
-              <w:t xml:space="preserve">El programa lo </w:t>
-            </w:r>
-            <w:r>
-              <w:rPr>
-                <w:rFonts w:ascii="Avenir Book" w:eastAsia="Arial Unicode MS" w:hAnsi="Avenir Book" w:cs="Arial Unicode MS"/>
-                <w:bCs/>
-                <w:sz w:val="20"/>
-                <w:szCs w:val="22"/>
-                <w:lang w:val="es-MX"/>
-              </w:rPr>
-              <w:t xml:space="preserve">escribes directamente en el archivo </w:t>
-            </w:r>
-            <w:r>
-              <w:rPr>
-                <w:rFonts w:ascii="Avenir Book" w:eastAsia="Arial Unicode MS" w:hAnsi="Avenir Book" w:cs="Arial Unicode MS"/>
-                <w:bCs/>
-                <w:sz w:val="20"/>
-                <w:szCs w:val="22"/>
-                <w:lang w:val="es-MX"/>
-              </w:rPr>
-              <w:t xml:space="preserve">en </w:t>
-            </w:r>
-            <w:r>
-              <w:rPr>
-                <w:rFonts w:ascii="Avenir Book" w:eastAsia="Arial Unicode MS" w:hAnsi="Avenir Book" w:cs="Arial Unicode MS"/>
-                <w:b/>
-                <w:bCs/>
-                <w:sz w:val="20"/>
-                <w:szCs w:val="22"/>
-                <w:lang w:val="es-MX"/>
-              </w:rPr>
-              <w:t>github</w:t>
-            </w:r>
-            <w:r>
-              <w:rPr>
-                <w:rFonts w:ascii="Avenir Book" w:eastAsia="Arial Unicode MS" w:hAnsi="Avenir Book" w:cs="Arial Unicode MS"/>
-                <w:bCs/>
-                <w:sz w:val="20"/>
-                <w:szCs w:val="22"/>
-                <w:lang w:val="es-MX"/>
-              </w:rPr>
-              <w:t>.</w:t>
-            </w:r>
-          </w:p>
-          <w:p>
-            <w:pPr>
-              <w:pStyle w:val="Sinespaciado"/>
-              <w:rPr>
-                <w:rFonts w:ascii="Avenir Book" w:eastAsia="Arial Unicode MS" w:hAnsi="Avenir Book" w:cs="Arial Unicode MS"/>
-                <w:sz w:val="22"/>
-                <w:szCs w:val="22"/>
-                <w:lang w:val="es-MX"/>
-              </w:rPr>
-            </w:pPr>
-          </w:p>
-        </w:tc>
-      </w:tr>
-      <w:tr>
-        <w:tc>
-          <w:tcPr>
-            <w:tcW w:w="10220" w:type="dxa"/>
-          </w:tcPr>
-          <w:p>
-            <w:pPr>
-              <w:pStyle w:val="Sinespaciado"/>
-              <w:rPr>
-                <w:rFonts w:ascii="Avenir Book" w:eastAsia="Arial Unicode MS" w:hAnsi="Avenir Book" w:cs="Arial Unicode MS"/>
-                <w:bCs/>
-                <w:sz w:val="20"/>
-                <w:szCs w:val="20"/>
-                <w:lang w:val="es-MX"/>
-              </w:rPr>
-            </w:pPr>
-            <w:r>
-              <w:rPr>
-                <w:rFonts w:ascii="Avenir Book" w:eastAsia="Arial Unicode MS" w:hAnsi="Avenir Book" w:cs="Arial Unicode MS"/>
-                <w:bCs/>
-                <w:sz w:val="20"/>
-                <w:szCs w:val="20"/>
-                <w:lang w:val="es-MX"/>
-              </w:rPr>
-              <w:lastRenderedPageBreak/>
-              <w:t>Ejemplo de salida</w:t>
-            </w:r>
-            <w:r>
-              <w:rPr>
-                <w:rFonts w:ascii="Avenir Book" w:hAnsi="Avenir Book"/>
-                <w:sz w:val="20"/>
-                <w:szCs w:val="20"/>
-              </w:rPr>
-              <w:t xml:space="preserve"> (por ahora no te preocupes por los acentos):</w:t>
-            </w:r>
-          </w:p>
-          <w:p>
-            <w:pPr>
-              <w:pStyle w:val="Sinespaciado"/>
-              <w:rPr>
-                <w:rFonts w:ascii="Avenir Book" w:eastAsia="Arial Unicode MS" w:hAnsi="Avenir Book" w:cs="Arial Unicode MS"/>
-                <w:bCs/>
-                <w:sz w:val="20"/>
-                <w:szCs w:val="22"/>
-                <w:lang w:val="es-MX"/>
-              </w:rPr>
-            </w:pPr>
-          </w:p>
-          <w:p>
-            <w:pPr>
-              <w:pStyle w:val="Sinespaciado"/>
-              <w:rPr>
-                <w:rFonts w:ascii="Consolas" w:eastAsia="Arial Unicode MS" w:hAnsi="Consolas" w:cs="Arial Unicode MS"/>
-                <w:bCs/>
-                <w:sz w:val="20"/>
-                <w:szCs w:val="22"/>
-                <w:lang w:val="es-MX"/>
-              </w:rPr>
-            </w:pPr>
-            <w:r>
-              <w:rPr>
-                <w:rFonts w:ascii="Consolas" w:eastAsia="Arial Unicode MS" w:hAnsi="Consolas" w:cs="Arial Unicode MS"/>
-                <w:bCs/>
-                <w:sz w:val="20"/>
-                <w:szCs w:val="22"/>
-                <w:lang w:val="es-MX"/>
-              </w:rPr>
-              <w:t>Distancia recorrida en 6 horas: 690</w:t>
-            </w:r>
-          </w:p>
-          <w:p>
-            <w:pPr>
-              <w:pStyle w:val="Sinespaciado"/>
-              <w:rPr>
-                <w:rFonts w:ascii="Consolas" w:eastAsia="Arial Unicode MS" w:hAnsi="Consolas" w:cs="Arial Unicode MS"/>
-                <w:bCs/>
-                <w:sz w:val="20"/>
-                <w:szCs w:val="22"/>
-                <w:lang w:val="es-MX"/>
-              </w:rPr>
-            </w:pPr>
-            <w:r>
-              <w:rPr>
-                <w:rFonts w:ascii="Consolas" w:eastAsia="Arial Unicode MS" w:hAnsi="Consolas" w:cs="Arial Unicode MS"/>
-                <w:bCs/>
-                <w:sz w:val="20"/>
-                <w:szCs w:val="22"/>
-                <w:lang w:val="es-MX"/>
-              </w:rPr>
-              <w:t>Distancia recorrida en 10 horas: 1150</w:t>
-            </w:r>
-          </w:p>
-          <w:p>
-            <w:pPr>
-              <w:pStyle w:val="Sinespaciado"/>
-              <w:rPr>
-                <w:rFonts w:ascii="Avenir Book" w:eastAsia="Arial Unicode MS" w:hAnsi="Avenir Book" w:cs="Arial Unicode MS"/>
-                <w:bCs/>
-                <w:sz w:val="20"/>
-                <w:szCs w:val="22"/>
-                <w:lang w:val="es-MX"/>
-              </w:rPr>
-            </w:pPr>
-            <w:r>
-              <w:rPr>
-                <w:rFonts w:ascii="Consolas" w:eastAsia="Arial Unicode MS" w:hAnsi="Consolas" w:cs="Arial Unicode MS"/>
-                <w:bCs/>
-                <w:sz w:val="20"/>
-                <w:szCs w:val="22"/>
-                <w:lang w:val="es-MX"/>
-              </w:rPr>
-              <w:t>Tiempo para recorrer 500 km: 4.34782608696</w:t>
-            </w:r>
-          </w:p>
-        </w:tc>
-      </w:tr>
-    </w:tbl>
-    <w:p>
-      <w:pPr>
-        <w:pStyle w:val="Sinespaciado"/>
-        <w:rPr>
-          <w:rFonts w:ascii="Avenir Book" w:eastAsia="Arial Unicode MS" w:hAnsi="Avenir Book" w:cs="Arial Unicode MS"/>
-          <w:sz w:val="22"/>
-          <w:szCs w:val="22"/>
-          <w:lang w:val="es-MX"/>
-        </w:rPr>
-      </w:pPr>
-    </w:p>
-    <w:p>
-      <w:pPr>
-        <w:pStyle w:val="Sinespaciado"/>
-        <w:rPr>
-          <w:rFonts w:ascii="Avenir Book" w:eastAsia="Arial Unicode MS" w:hAnsi="Avenir Book" w:cs="Arial Unicode MS"/>
-          <w:sz w:val="22"/>
-          <w:szCs w:val="22"/>
-          <w:lang w:val="es-MX"/>
-        </w:rPr>
-      </w:pPr>
-    </w:p>
-    <w:p>
-      <w:pPr>
-        <w:pStyle w:val="Sinespaciado"/>
-        <w:rPr>
-          <w:rFonts w:ascii="Avenir Book" w:eastAsia="Arial Unicode MS" w:hAnsi="Avenir Book" w:cs="Arial Unicode MS"/>
-          <w:sz w:val="22"/>
-          <w:szCs w:val="22"/>
-          <w:lang w:val="es-MX"/>
-        </w:rPr>
-      </w:pPr>
-    </w:p>
-    <w:p>
-      <w:pPr>
-        <w:pStyle w:val="Sinespaciado"/>
-        <w:rPr>
-          <w:rFonts w:ascii="Avenir Book" w:eastAsia="Arial Unicode MS" w:hAnsi="Avenir Book" w:cs="Arial Unicode MS"/>
-          <w:bCs/>
-          <w:sz w:val="22"/>
-          <w:szCs w:val="22"/>
-          <w:lang w:val="es-MX"/>
-        </w:rPr>
-      </w:pPr>
-      <w:r>
-        <w:rPr>
-          <w:rFonts w:ascii="Avenir Book" w:eastAsia="Arial Unicode MS" w:hAnsi="Avenir Book" w:cs="Arial Unicode MS"/>
-          <w:b/>
-          <w:bCs/>
-          <w:sz w:val="22"/>
-          <w:szCs w:val="22"/>
-          <w:lang w:val="es-MX"/>
-        </w:rPr>
-        <w:t>3.</w:t>
-      </w:r>
-      <w:r>
-        <w:rPr>
-          <w:rFonts w:ascii="Avenir Book" w:eastAsia="Arial Unicode MS" w:hAnsi="Avenir Book" w:cs="Arial Unicode MS"/>
-          <w:bCs/>
-          <w:sz w:val="22"/>
-          <w:szCs w:val="22"/>
-          <w:lang w:val="es-MX"/>
-        </w:rPr>
-        <w:t xml:space="preserve"> </w:t>
-      </w:r>
-      <w:r>
-        <w:rPr>
-          <w:rFonts w:ascii="Avenir Book" w:eastAsia="Arial Unicode MS" w:hAnsi="Avenir Book" w:cs="Arial Unicode MS"/>
-          <w:bCs/>
-          <w:sz w:val="22"/>
-          <w:szCs w:val="22"/>
-          <w:lang w:val="es-MX"/>
-        </w:rPr>
-        <w:t>Elabora un algoritmo y escribe un programa que calcula el costo total de una comida en un restaurante.</w:t>
-      </w:r>
-    </w:p>
-    <w:p>
-      <w:pPr>
-        <w:pStyle w:val="Sinespaciado"/>
-        <w:numPr>
-          <w:ilvl w:val="0"/>
-          <w:numId w:val="5"/>
-        </w:numPr>
-        <w:rPr>
-          <w:rFonts w:ascii="Avenir Book" w:eastAsia="Arial Unicode MS" w:hAnsi="Avenir Book" w:cs="Arial Unicode MS"/>
-          <w:bCs/>
-          <w:sz w:val="22"/>
-          <w:szCs w:val="22"/>
-          <w:lang w:val="es-MX"/>
-        </w:rPr>
-      </w:pPr>
-      <w:r>
-        <w:rPr>
-          <w:rFonts w:ascii="Avenir Book" w:eastAsia="Arial Unicode MS" w:hAnsi="Avenir Book" w:cs="Arial Unicode MS"/>
-          <w:bCs/>
-          <w:sz w:val="22"/>
-          <w:szCs w:val="22"/>
-          <w:lang w:val="es-MX"/>
-        </w:rPr>
-        <w:t>El programa le pregunta al usuario el total de la</w:t>
-      </w:r>
-      <w:r>
-        <w:rPr>
-          <w:rFonts w:ascii="Avenir Book" w:eastAsia="Arial Unicode MS" w:hAnsi="Avenir Book" w:cs="Arial Unicode MS"/>
-          <w:bCs/>
-          <w:sz w:val="22"/>
-          <w:szCs w:val="22"/>
-          <w:lang w:val="es-MX"/>
-        </w:rPr>
-        <w:t xml:space="preserve"> comida.</w:t>
-      </w:r>
-    </w:p>
-    <w:p>
-      <w:pPr>
-        <w:pStyle w:val="Sinespaciado"/>
-        <w:numPr>
-          <w:ilvl w:val="0"/>
-          <w:numId w:val="4"/>
-        </w:numPr>
-        <w:rPr>
-          <w:rFonts w:ascii="Avenir Book" w:eastAsia="Arial Unicode MS" w:hAnsi="Avenir Book" w:cs="Arial Unicode MS"/>
-          <w:sz w:val="22"/>
-          <w:szCs w:val="22"/>
-          <w:lang w:val="es-MX"/>
-        </w:rPr>
-      </w:pPr>
-      <w:r>
-        <w:rPr>
-          <w:rFonts w:ascii="Avenir Book" w:eastAsia="Arial Unicode MS" w:hAnsi="Avenir Book" w:cs="Arial Unicode MS"/>
-          <w:sz w:val="22"/>
-          <w:szCs w:val="22"/>
-          <w:lang w:val="es-MX"/>
-        </w:rPr>
-        <w:t xml:space="preserve">Agrega </w:t>
-      </w:r>
-      <w:r>
-        <w:rPr>
-          <w:rFonts w:ascii="Avenir Book" w:eastAsia="Arial Unicode MS" w:hAnsi="Avenir Book" w:cs="Arial Unicode MS"/>
-          <w:sz w:val="22"/>
-          <w:szCs w:val="22"/>
-          <w:lang w:val="es-MX"/>
-        </w:rPr>
-        <w:t>15% de propina</w:t>
-      </w:r>
-      <w:r>
-        <w:rPr>
-          <w:rFonts w:ascii="Avenir Book" w:eastAsia="Arial Unicode MS" w:hAnsi="Avenir Book" w:cs="Arial Unicode MS"/>
-          <w:sz w:val="22"/>
-          <w:szCs w:val="22"/>
-          <w:lang w:val="es-MX"/>
-        </w:rPr>
-        <w:t xml:space="preserve"> y </w:t>
-      </w:r>
-      <w:r>
-        <w:rPr>
-          <w:rFonts w:ascii="Avenir Book" w:eastAsia="Arial Unicode MS" w:hAnsi="Avenir Book" w:cs="Arial Unicode MS"/>
-          <w:sz w:val="22"/>
-          <w:szCs w:val="22"/>
-          <w:lang w:val="es-MX"/>
-        </w:rPr>
-        <w:t>16% de IVA.</w:t>
-      </w:r>
-    </w:p>
-    <w:p>
-      <w:pPr>
-        <w:pStyle w:val="Sinespaciado"/>
-        <w:numPr>
-          <w:ilvl w:val="0"/>
-          <w:numId w:val="4"/>
-        </w:numPr>
-        <w:rPr>
-          <w:rFonts w:ascii="Avenir Book" w:eastAsia="Arial Unicode MS" w:hAnsi="Avenir Book" w:cs="Arial Unicode MS"/>
-          <w:sz w:val="22"/>
-          <w:szCs w:val="22"/>
-          <w:lang w:val="es-MX"/>
-        </w:rPr>
-      </w:pPr>
-      <w:r>
-        <w:rPr>
-          <w:rFonts w:ascii="Avenir Book" w:eastAsia="Arial Unicode MS" w:hAnsi="Avenir Book" w:cs="Arial Unicode MS"/>
-          <w:sz w:val="22"/>
-          <w:szCs w:val="22"/>
-          <w:lang w:val="es-MX"/>
-        </w:rPr>
-        <w:t>Cada porcentaje se calcula con respecto al costo de la comida.</w:t>
-      </w:r>
-    </w:p>
-    <w:p>
-      <w:pPr>
-        <w:pStyle w:val="Sinespaciado"/>
-        <w:numPr>
-          <w:ilvl w:val="0"/>
-          <w:numId w:val="4"/>
-        </w:numPr>
-        <w:rPr>
-          <w:rFonts w:ascii="Avenir Book" w:eastAsia="Arial Unicode MS" w:hAnsi="Avenir Book" w:cs="Arial Unicode MS"/>
-          <w:sz w:val="22"/>
-          <w:szCs w:val="22"/>
-          <w:lang w:val="es-MX"/>
-        </w:rPr>
-      </w:pPr>
-      <w:r>
-        <w:rPr>
-          <w:rFonts w:ascii="Avenir Book" w:eastAsia="Arial Unicode MS" w:hAnsi="Avenir Book" w:cs="Arial Unicode MS"/>
-          <w:sz w:val="22"/>
-          <w:szCs w:val="22"/>
-          <w:lang w:val="es-MX"/>
-        </w:rPr>
-        <w:t>Imprime:</w:t>
-      </w:r>
-    </w:p>
-    <w:p>
-      <w:pPr>
-        <w:pStyle w:val="Sinespaciado"/>
-        <w:numPr>
-          <w:ilvl w:val="1"/>
-          <w:numId w:val="4"/>
-        </w:numPr>
-        <w:rPr>
-          <w:rFonts w:ascii="Avenir Book" w:eastAsia="Arial Unicode MS" w:hAnsi="Avenir Book" w:cs="Arial Unicode MS"/>
-          <w:sz w:val="22"/>
-          <w:szCs w:val="22"/>
-          <w:lang w:val="es-MX"/>
-        </w:rPr>
-      </w:pPr>
-      <w:r>
-        <w:rPr>
-          <w:rFonts w:ascii="Avenir Book" w:eastAsia="Arial Unicode MS" w:hAnsi="Avenir Book" w:cs="Arial Unicode MS"/>
-          <w:sz w:val="22"/>
-          <w:szCs w:val="22"/>
-          <w:lang w:val="es-MX"/>
-        </w:rPr>
-        <w:t>El subtotal (costo de la comida)</w:t>
-      </w:r>
-    </w:p>
-    <w:p>
-      <w:pPr>
-        <w:pStyle w:val="Sinespaciado"/>
-        <w:numPr>
-          <w:ilvl w:val="1"/>
-          <w:numId w:val="4"/>
-        </w:numPr>
-        <w:rPr>
-          <w:rFonts w:ascii="Avenir Book" w:eastAsia="Arial Unicode MS" w:hAnsi="Avenir Book" w:cs="Arial Unicode MS"/>
-          <w:sz w:val="22"/>
-          <w:szCs w:val="22"/>
-          <w:lang w:val="es-MX"/>
-        </w:rPr>
-      </w:pPr>
-      <w:r>
-        <w:rPr>
-          <w:rFonts w:ascii="Avenir Book" w:eastAsia="Arial Unicode MS" w:hAnsi="Avenir Book" w:cs="Arial Unicode MS"/>
-          <w:sz w:val="22"/>
-          <w:szCs w:val="22"/>
-          <w:lang w:val="es-MX"/>
-        </w:rPr>
-        <w:t>La propina.</w:t>
-      </w:r>
-    </w:p>
-    <w:p>
-      <w:pPr>
-        <w:pStyle w:val="Sinespaciado"/>
-        <w:numPr>
-          <w:ilvl w:val="1"/>
-          <w:numId w:val="4"/>
-        </w:numPr>
-        <w:rPr>
-          <w:rFonts w:ascii="Avenir Book" w:eastAsia="Arial Unicode MS" w:hAnsi="Avenir Book" w:cs="Arial Unicode MS"/>
-          <w:sz w:val="22"/>
-          <w:szCs w:val="22"/>
-          <w:lang w:val="es-MX"/>
-        </w:rPr>
-      </w:pPr>
-      <w:r>
-        <w:rPr>
-          <w:rFonts w:ascii="Avenir Book" w:eastAsia="Arial Unicode MS" w:hAnsi="Avenir Book" w:cs="Arial Unicode MS"/>
-          <w:sz w:val="22"/>
-          <w:szCs w:val="22"/>
-          <w:lang w:val="es-MX"/>
-        </w:rPr>
-        <w:t>IVA.</w:t>
-      </w:r>
-    </w:p>
-    <w:p>
-      <w:pPr>
-        <w:pStyle w:val="Sinespaciado"/>
-        <w:numPr>
-          <w:ilvl w:val="1"/>
-          <w:numId w:val="4"/>
-        </w:numPr>
-        <w:rPr>
-          <w:rFonts w:ascii="Avenir Book" w:eastAsia="Arial Unicode MS" w:hAnsi="Avenir Book" w:cs="Arial Unicode MS"/>
-          <w:sz w:val="22"/>
-          <w:szCs w:val="22"/>
-          <w:lang w:val="es-MX"/>
-        </w:rPr>
-      </w:pPr>
-      <w:r>
-        <w:rPr>
-          <w:rFonts w:ascii="Avenir Book" w:eastAsia="Arial Unicode MS" w:hAnsi="Avenir Book" w:cs="Arial Unicode MS"/>
-          <w:sz w:val="22"/>
-          <w:szCs w:val="22"/>
-          <w:lang w:val="es-MX"/>
-        </w:rPr>
-        <w:t>Total a pagar. (subtotal + propina + IVA)</w:t>
-      </w:r>
-    </w:p>
-    <w:p>
-      <w:pPr>
-        <w:pStyle w:val="Sinespaciado"/>
-        <w:rPr>
-          <w:rFonts w:ascii="Avenir Book" w:eastAsia="Arial Unicode MS" w:hAnsi="Avenir Book" w:cs="Arial Unicode MS"/>
-          <w:sz w:val="22"/>
-          <w:szCs w:val="22"/>
-          <w:lang w:val="es-MX"/>
-        </w:rPr>
-      </w:pPr>
-    </w:p>
-    <w:tbl>
-      <w:tblPr>
-        <w:tblStyle w:val="Tablaconcuadrcula"/>
-        <w:tblW w:w="0" w:type="auto"/>
-        <w:tblLook w:val="04A0" w:firstRow="1" w:lastRow="0" w:firstColumn="1" w:lastColumn="0" w:noHBand="0" w:noVBand="1"/>
-      </w:tblPr>
-      <w:tblGrid>
-        <w:gridCol w:w="10220"/>
-      </w:tblGrid>
-      <w:tr>
-        <w:tc>
-          <w:tcPr>
-            <w:tcW w:w="10220" w:type="dxa"/>
-          </w:tcPr>
-          <w:p>
-            <w:pPr>
-              <w:pStyle w:val="Sinespaciado"/>
-              <w:rPr>
-                <w:rFonts w:ascii="Avenir Book" w:eastAsia="Arial Unicode MS" w:hAnsi="Avenir Book" w:cs="Arial Unicode MS"/>
-                <w:bCs/>
-                <w:sz w:val="20"/>
-                <w:szCs w:val="22"/>
-                <w:lang w:val="es-MX"/>
-              </w:rPr>
-            </w:pPr>
-            <w:r>
-              <w:rPr>
-                <w:rFonts w:ascii="Avenir Book" w:eastAsia="Arial Unicode MS" w:hAnsi="Avenir Book" w:cs="Arial Unicode MS"/>
-                <w:bCs/>
-                <w:sz w:val="20"/>
-                <w:szCs w:val="22"/>
-                <w:lang w:val="es-MX"/>
-              </w:rPr>
-              <w:t>Análisis.</w:t>
-            </w:r>
-          </w:p>
-          <w:p>
-            <w:pPr>
-              <w:pStyle w:val="Sinespaciado"/>
-              <w:rPr>
-                <w:rFonts w:ascii="Avenir Book" w:eastAsia="Arial Unicode MS" w:hAnsi="Avenir Book" w:cs="Arial Unicode MS"/>
-                <w:bCs/>
-                <w:sz w:val="20"/>
-                <w:szCs w:val="22"/>
-                <w:lang w:val="es-MX"/>
-              </w:rPr>
-            </w:pPr>
-          </w:p>
-          <w:p>
-            <w:pPr>
-              <w:pStyle w:val="Sinespaciado"/>
-              <w:rPr>
-                <w:rFonts w:ascii="Avenir Book" w:eastAsia="Arial Unicode MS" w:hAnsi="Avenir Book" w:cs="Arial Unicode MS"/>
-                <w:bCs/>
-                <w:sz w:val="20"/>
-                <w:szCs w:val="22"/>
-                <w:lang w:val="es-MX"/>
-              </w:rPr>
-            </w:pPr>
-            <w:r>
-              <w:rPr>
-                <w:rFonts w:ascii="Avenir Book" w:eastAsia="Arial Unicode MS" w:hAnsi="Avenir Book" w:cs="Arial Unicode MS"/>
-                <w:bCs/>
-                <w:sz w:val="20"/>
-                <w:szCs w:val="22"/>
-                <w:lang w:val="es-MX"/>
-              </w:rPr>
-              <w:t>Entradas:</w:t>
-            </w:r>
-          </w:p>
-          <w:p>
-            <w:pPr>
-              <w:pStyle w:val="Sinespaciado"/>
-              <w:rPr>
-                <w:rFonts w:ascii="Avenir Book" w:eastAsia="Arial Unicode MS" w:hAnsi="Avenir Book" w:cs="Arial Unicode MS"/>
-                <w:bCs/>
-                <w:sz w:val="20"/>
-                <w:szCs w:val="22"/>
-                <w:lang w:val="es-MX"/>
-              </w:rPr>
-            </w:pPr>
-            <w:r>
-              <w:rPr>
-                <w:rFonts w:ascii="Avenir Book" w:eastAsia="Arial Unicode MS" w:hAnsi="Avenir Book" w:cs="Arial Unicode MS"/>
-                <w:bCs/>
-                <w:sz w:val="20"/>
-                <w:szCs w:val="22"/>
-                <w:lang w:val="es-MX"/>
-              </w:rPr>
-              <w:t>Salidas:</w:t>
-            </w:r>
-          </w:p>
-          <w:p>
-            <w:pPr>
-              <w:pStyle w:val="Sinespaciado"/>
-              <w:rPr>
-                <w:rFonts w:ascii="Avenir Book" w:eastAsia="Arial Unicode MS" w:hAnsi="Avenir Book" w:cs="Arial Unicode MS"/>
-                <w:bCs/>
-                <w:sz w:val="20"/>
-                <w:szCs w:val="22"/>
-                <w:lang w:val="es-MX"/>
-              </w:rPr>
-            </w:pPr>
-            <w:r>
-              <w:rPr>
-                <w:rFonts w:ascii="Avenir Book" w:eastAsia="Arial Unicode MS" w:hAnsi="Avenir Book" w:cs="Arial Unicode MS"/>
-                <w:bCs/>
-                <w:sz w:val="20"/>
-                <w:szCs w:val="22"/>
-                <w:lang w:val="es-MX"/>
-              </w:rPr>
-              <w:t>Relación E/S:</w:t>
-            </w:r>
-          </w:p>
-          <w:p>
-            <w:pPr>
-              <w:pStyle w:val="Sinespaciado"/>
-              <w:rPr>
-                <w:rFonts w:ascii="Avenir Book" w:eastAsia="Arial Unicode MS" w:hAnsi="Avenir Book" w:cs="Arial Unicode MS"/>
-                <w:bCs/>
-                <w:sz w:val="20"/>
-                <w:szCs w:val="22"/>
-                <w:lang w:val="es-MX"/>
-              </w:rPr>
-            </w:pPr>
-          </w:p>
-          <w:p>
-            <w:pPr>
-              <w:pStyle w:val="Sinespaciado"/>
-              <w:rPr>
-                <w:rFonts w:ascii="Avenir Book" w:eastAsia="Arial Unicode MS" w:hAnsi="Avenir Book" w:cs="Arial Unicode MS"/>
-                <w:bCs/>
-                <w:sz w:val="20"/>
-                <w:szCs w:val="22"/>
-                <w:lang w:val="es-MX"/>
-              </w:rPr>
-            </w:pPr>
-            <w:r>
-              <w:rPr>
-                <w:rFonts w:ascii="Avenir Book" w:eastAsia="Arial Unicode MS" w:hAnsi="Avenir Book" w:cs="Arial Unicode MS"/>
-                <w:bCs/>
-                <w:sz w:val="20"/>
-                <w:szCs w:val="22"/>
-                <w:lang w:val="es-MX"/>
-              </w:rPr>
-              <w:t>Inserta aquí la imagen con el algoritmo.</w:t>
-            </w:r>
-            <w:r>
-              <w:rPr>
-                <w:rFonts w:ascii="Avenir Book" w:eastAsia="Arial Unicode MS" w:hAnsi="Avenir Book" w:cs="Arial Unicode MS"/>
-                <w:bCs/>
-                <w:sz w:val="20"/>
-                <w:szCs w:val="22"/>
-                <w:lang w:val="es-MX"/>
-              </w:rPr>
-              <w:t xml:space="preserve"> </w:t>
-            </w:r>
-            <w:r>
-              <w:rPr>
-                <w:rFonts w:ascii="Avenir Book" w:eastAsia="Arial Unicode MS" w:hAnsi="Avenir Book" w:cs="Arial Unicode MS"/>
-                <w:bCs/>
-                <w:sz w:val="20"/>
-                <w:szCs w:val="22"/>
-                <w:lang w:val="es-MX"/>
-              </w:rPr>
-              <w:t>(foto, captura de pantalla, etc.)</w:t>
-            </w:r>
-          </w:p>
-          <w:p>
-            <w:pPr>
-              <w:pStyle w:val="Sinespaciado"/>
-              <w:rPr>
-                <w:rFonts w:ascii="Avenir Book" w:eastAsia="Arial Unicode MS" w:hAnsi="Avenir Book" w:cs="Arial Unicode MS"/>
-                <w:bCs/>
-                <w:sz w:val="20"/>
-                <w:szCs w:val="22"/>
-                <w:lang w:val="es-MX"/>
-              </w:rPr>
-            </w:pPr>
-          </w:p>
-          <w:p>
-            <w:pPr>
-              <w:pStyle w:val="Sinespaciado"/>
-              <w:rPr>
-                <w:rFonts w:ascii="Avenir Book" w:eastAsia="Arial Unicode MS" w:hAnsi="Avenir Book" w:cs="Arial Unicode MS"/>
-                <w:bCs/>
-                <w:sz w:val="20"/>
-                <w:szCs w:val="22"/>
-                <w:lang w:val="es-MX"/>
-              </w:rPr>
-            </w:pPr>
+              <w:t xml:space="preserve"> (foto, captura de pantalla, etc.)</w:t>
+            </w:r>
+          </w:p>
+          <w:p>
+            <w:pPr>
+              <w:pStyle w:val="Sinespaciado"/>
+              <w:rPr>
+                <w:rFonts w:ascii="Avenir Book" w:eastAsia="Arial Unicode MS" w:hAnsi="Avenir Book" w:cs="Arial Unicode MS"/>
+                <w:bCs/>
+                <w:sz w:val="20"/>
+                <w:szCs w:val="22"/>
+                <w:lang w:val="es-MX"/>
+              </w:rPr>
+            </w:pPr>
+          </w:p>
+          <w:p>
+            <w:pPr>
+              <w:pStyle w:val="Sinespaciado"/>
+              <w:rPr>
+                <w:rFonts w:ascii="Avenir Book" w:eastAsia="Arial Unicode MS" w:hAnsi="Avenir Book" w:cs="Arial Unicode MS"/>
+                <w:bCs/>
+                <w:sz w:val="20"/>
+                <w:szCs w:val="22"/>
+                <w:lang w:val="es-MX"/>
+              </w:rPr>
+            </w:pPr>
+            <w:r>
+              <w:rPr>
+                <w:rFonts w:ascii="Avenir Book" w:eastAsia="Arial Unicode MS" w:hAnsi="Avenir Book" w:cs="Arial Unicode MS"/>
+                <w:bCs/>
+                <w:noProof/>
+                <w:sz w:val="20"/>
+                <w:szCs w:val="22"/>
+                <w:lang w:val="es-ES"/>
+              </w:rPr>
+              <w:drawing>
+                <wp:inline distT="0" distB="0" distL="0" distR="0" wp14:anchorId="5A35AEF1" wp14:editId="2E78BD40">
+                  <wp:extent cx="4343400" cy="2211773"/>
+                  <wp:effectExtent l="0" t="0" r="0" b="0"/>
+                  <wp:docPr id="9" name="Imagen 9" descr="Macintosh HD:Users:paolanacif:Desktop:Captura de pantalla 2015-08-27 a las 21.03.11.png"/>
+                  <wp:cNvGraphicFramePr>
+                    <a:graphicFrameLocks xmlns:a="http://schemas.openxmlformats.org/drawingml/2006/main" noChangeAspect="1"/>
+                  </wp:cNvGraphicFramePr>
+                  <a:graphic xmlns:a="http://schemas.openxmlformats.org/drawingml/2006/main">
+                    <a:graphicData uri="http://schemas.openxmlformats.org/drawingml/2006/picture">
+                      <pic:pic xmlns:pic="http://schemas.openxmlformats.org/drawingml/2006/picture">
+                        <pic:nvPicPr>
+                          <pic:cNvPr id="0" name="Picture 6" descr="Macintosh HD:Users:paolanacif:Desktop:Captura de pantalla 2015-08-27 a las 21.03.11.png"/>
+                          <pic:cNvPicPr>
+                            <a:picLocks noChangeAspect="1" noChangeArrowheads="1"/>
+                          </pic:cNvPicPr>
+                        </pic:nvPicPr>
+                        <pic:blipFill>
+                          <a:blip r:embed="rId8">
+                            <a:extLst>
+                              <a:ext uri="{28A0092B-C50C-407E-A947-70E740481C1C}">
+                                <a14:useLocalDpi xmlns:a14="http://schemas.microsoft.com/office/drawing/2010/main" val="0"/>
+                              </a:ext>
+                            </a:extLst>
+                          </a:blip>
+                          <a:srcRect/>
+                          <a:stretch>
+                            <a:fillRect/>
+                          </a:stretch>
+                        </pic:blipFill>
+                        <pic:spPr bwMode="auto">
+                          <a:xfrm>
+                            <a:off x="0" y="0"/>
+                            <a:ext cx="4344699" cy="2212434"/>
+                          </a:xfrm>
+                          <a:prstGeom prst="rect">
+                            <a:avLst/>
+                          </a:prstGeom>
+                          <a:noFill/>
+                          <a:ln>
+                            <a:noFill/>
+                          </a:ln>
+                        </pic:spPr>
+                      </pic:pic>
+                    </a:graphicData>
+                  </a:graphic>
+                </wp:inline>
+              </w:drawing>
+            </w:r>
           </w:p>
           <w:p>
             <w:pPr>
@@ -1930,7 +2187,7 @@
                           </pic:cNvPicPr>
                         </pic:nvPicPr>
                         <pic:blipFill>
-                          <a:blip r:embed="rId6">
+                          <a:blip r:embed="rId9">
                             <a:extLst>
                               <a:ext uri="{28A0092B-C50C-407E-A947-70E740481C1C}">
                                 <a14:useLocalDpi xmlns:a14="http://schemas.microsoft.com/office/drawing/2010/main" val="0"/>
@@ -2098,7 +2355,6 @@
           <w:lang w:val="es-MX"/>
         </w:rPr>
       </w:pPr>
-      <w:bookmarkStart w:id="0" w:name="_GoBack"/>
       <w:r>
         <w:rPr>
           <w:rFonts w:ascii="Avenir Book" w:eastAsia="Arial Unicode MS" w:hAnsi="Avenir Book" w:cs="Arial Unicode MS"/>
@@ -2110,7 +2366,6 @@
         </w:rPr>
         <w:t>4.</w:t>
       </w:r>
-      <w:bookmarkEnd w:id="0"/>
       <w:r>
         <w:rPr>
           <w:rFonts w:ascii="Avenir Book" w:eastAsia="Arial Unicode MS" w:hAnsi="Avenir Book" w:cs="Arial Unicode MS"/>
@@ -2334,6 +2589,16 @@
               </w:rPr>
               <w:t>Entradas:</w:t>
             </w:r>
+            <w:r>
+              <w:rPr>
+                <w:rFonts w:ascii="Avenir Book" w:eastAsia="Arial Unicode MS" w:hAnsi="Avenir Book" w:cs="Arial Unicode MS"/>
+                <w:bCs/>
+                <w:sz w:val="20"/>
+                <w:szCs w:val="22"/>
+                <w:lang w:val="es-MX"/>
+              </w:rPr>
+              <w:t xml:space="preserve"> número de hombres, número de mujeres</w:t>
+            </w:r>
           </w:p>
           <w:p>
             <w:pPr>
@@ -2356,6 +2621,16 @@
               </w:rPr>
               <w:t>Salidas:</w:t>
             </w:r>
+            <w:r>
+              <w:rPr>
+                <w:rFonts w:ascii="Avenir Book" w:eastAsia="Arial Unicode MS" w:hAnsi="Avenir Book" w:cs="Arial Unicode MS"/>
+                <w:bCs/>
+                <w:sz w:val="20"/>
+                <w:szCs w:val="22"/>
+                <w:lang w:val="es-MX"/>
+              </w:rPr>
+              <w:t xml:space="preserve"> total de alumnos, porcentaje de hombres, porcentaje de mujeres</w:t>
+            </w:r>
           </w:p>
           <w:p>
             <w:pPr>
@@ -2378,6 +2653,16 @@
               </w:rPr>
               <w:t>Relación E/S:</w:t>
             </w:r>
+            <w:r>
+              <w:rPr>
+                <w:rFonts w:ascii="Avenir Book" w:eastAsia="Arial Unicode MS" w:hAnsi="Avenir Book" w:cs="Arial Unicode MS"/>
+                <w:bCs/>
+                <w:sz w:val="20"/>
+                <w:szCs w:val="22"/>
+                <w:lang w:val="es-MX"/>
+              </w:rPr>
+              <w:t xml:space="preserve"> hacer fórmulas con regla de 3 para sacar el porcentaje de hombres y mujeres.</w:t>
+            </w:r>
           </w:p>
           <w:p>
             <w:pPr>
@@ -2420,30 +2705,80 @@
                 <w:szCs w:val="22"/>
                 <w:lang w:val="es-MX"/>
               </w:rPr>
-              <w:t xml:space="preserve"> </w:t>
-            </w:r>
-            <w:r>
-              <w:rPr>
-                <w:rFonts w:ascii="Avenir Book" w:eastAsia="Arial Unicode MS" w:hAnsi="Avenir Book" w:cs="Arial Unicode MS"/>
-                <w:bCs/>
-                <w:sz w:val="20"/>
-                <w:szCs w:val="22"/>
-                <w:lang w:val="es-MX"/>
-              </w:rPr>
-              <w:t>(foto, captura de pantalla, etc.)</w:t>
-            </w:r>
-          </w:p>
-          <w:p>
-            <w:pPr>
-              <w:pStyle w:val="Sinespaciado"/>
-              <w:rPr>
-                <w:rFonts w:ascii="Avenir Book" w:eastAsia="Arial Unicode MS" w:hAnsi="Avenir Book" w:cs="Arial Unicode MS"/>
-                <w:bCs/>
-                <w:sz w:val="20"/>
-                <w:szCs w:val="22"/>
-                <w:lang w:val="es-MX"/>
-              </w:rPr>
-            </w:pPr>
+              <w:t xml:space="preserve"> (foto, captura de pantalla, etc.)</w:t>
+            </w:r>
+          </w:p>
+          <w:p>
+            <w:pPr>
+              <w:pStyle w:val="Sinespaciado"/>
+              <w:rPr>
+                <w:rFonts w:ascii="Avenir Book" w:eastAsia="Arial Unicode MS" w:hAnsi="Avenir Book" w:cs="Arial Unicode MS"/>
+                <w:bCs/>
+                <w:sz w:val="20"/>
+                <w:szCs w:val="22"/>
+                <w:lang w:val="es-MX"/>
+              </w:rPr>
+            </w:pPr>
+            <w:r>
+              <w:rPr>
+                <w:rFonts w:ascii="Avenir Book" w:eastAsia="Arial Unicode MS" w:hAnsi="Avenir Book" w:cs="Arial Unicode MS"/>
+                <w:bCs/>
+                <w:noProof/>
+                <w:sz w:val="20"/>
+                <w:szCs w:val="22"/>
+                <w:lang w:val="es-ES"/>
+              </w:rPr>
+              <w:drawing>
+                <wp:inline distT="0" distB="0" distL="0" distR="0" wp14:anchorId="7D2CC767" wp14:editId="3DF801F8">
+                  <wp:extent cx="3657600" cy="2286046"/>
+                  <wp:effectExtent l="0" t="0" r="0" b="0"/>
+                  <wp:docPr id="11" name="Imagen 11" descr="Macintosh HD:Users:paolanacif:Desktop:Captura de pantalla 2015-08-27 a las 22.04.15.png"/>
+                  <wp:cNvGraphicFramePr>
+                    <a:graphicFrameLocks xmlns:a="http://schemas.openxmlformats.org/drawingml/2006/main" noChangeAspect="1"/>
+                  </wp:cNvGraphicFramePr>
+                  <a:graphic xmlns:a="http://schemas.openxmlformats.org/drawingml/2006/main">
+                    <a:graphicData uri="http://schemas.openxmlformats.org/drawingml/2006/picture">
+                      <pic:pic xmlns:pic="http://schemas.openxmlformats.org/drawingml/2006/picture">
+                        <pic:nvPicPr>
+                          <pic:cNvPr id="0" name="Picture 8" descr="Macintosh HD:Users:paolanacif:Desktop:Captura de pantalla 2015-08-27 a las 22.04.15.png"/>
+                          <pic:cNvPicPr>
+                            <a:picLocks noChangeAspect="1" noChangeArrowheads="1"/>
+                          </pic:cNvPicPr>
+                        </pic:nvPicPr>
+                        <pic:blipFill>
+                          <a:blip r:embed="rId10">
+                            <a:extLst>
+                              <a:ext uri="{28A0092B-C50C-407E-A947-70E740481C1C}">
+                                <a14:useLocalDpi xmlns:a14="http://schemas.microsoft.com/office/drawing/2010/main" val="0"/>
+                              </a:ext>
+                            </a:extLst>
+                          </a:blip>
+                          <a:srcRect/>
+                          <a:stretch>
+                            <a:fillRect/>
+                          </a:stretch>
+                        </pic:blipFill>
+                        <pic:spPr bwMode="auto">
+                          <a:xfrm>
+                            <a:off x="0" y="0"/>
+                            <a:ext cx="3657600" cy="2286046"/>
+                          </a:xfrm>
+                          <a:prstGeom prst="rect">
+                            <a:avLst/>
+                          </a:prstGeom>
+                          <a:noFill/>
+                          <a:ln>
+                            <a:noFill/>
+                          </a:ln>
+                        </pic:spPr>
+                      </pic:pic>
+                    </a:graphicData>
+                  </a:graphic>
+                </wp:inline>
+              </w:drawing>
+            </w:r>
+            <w:bookmarkStart w:id="0" w:name="_GoBack"/>
+            <w:bookmarkEnd w:id="0"/>
           </w:p>
           <w:p>
             <w:pPr>
@@ -2621,7 +2956,7 @@
                           </pic:cNvPicPr>
                         </pic:nvPicPr>
                         <pic:blipFill>
-                          <a:blip r:embed="rId7">
+                          <a:blip r:embed="rId11">
                             <a:extLst>
                               <a:ext uri="{28A0092B-C50C-407E-A947-70E740481C1C}">
                                 <a14:useLocalDpi xmlns:a14="http://schemas.microsoft.com/office/drawing/2010/main" val="0"/>
@@ -2682,7 +3017,7 @@
                           </pic:cNvPicPr>
                         </pic:nvPicPr>
                         <pic:blipFill>
-                          <a:blip r:embed="rId8">
+                          <a:blip r:embed="rId12">
                             <a:extLst>
                               <a:ext uri="{28A0092B-C50C-407E-A947-70E740481C1C}">
                                 <a14:useLocalDpi xmlns:a14="http://schemas.microsoft.com/office/drawing/2010/main" val="0"/>
@@ -3651,6 +3986,7 @@
   <w:style w:type="character" w:default="1" w:styleId="Fuentedeprrafopredeter">
     <w:name w:val="Default Paragraph Font"/>
     <w:uiPriority w:val="1"/>
+    <w:semiHidden/>
     <w:unhideWhenUsed/>
   </w:style>
   <w:style w:type="table" w:default="1" w:styleId="Tablanormal">
@@ -3927,6 +4263,7 @@
   <w:style w:type="character" w:default="1" w:styleId="Fuentedeprrafopredeter">
     <w:name w:val="Default Paragraph Font"/>
     <w:uiPriority w:val="1"/>
+    <w:semiHidden/>
     <w:unhideWhenUsed/>
   </w:style>
   <w:style w:type="table" w:default="1" w:styleId="Tablanormal">

</xml_diff>